<commit_message>
Changed Task in Documentation
</commit_message>
<xml_diff>
--- a/Documentation/Задание 3 тур.DOCX
+++ b/Documentation/Задание 3 тур.DOCX
@@ -1,6 +1,6 @@
 
 <file path=word/document.xml><?xml version="1.0" encoding="utf-8"?>
-<w:document xmlns:wpc="http://schemas.microsoft.com/office/word/2010/wordprocessingCanvas" xmlns:cx="http://schemas.microsoft.com/office/drawing/2014/chartex" xmlns:cx1="http://schemas.microsoft.com/office/drawing/2015/9/8/chartex" xmlns:cx2="http://schemas.microsoft.com/office/drawing/2015/10/21/chartex" xmlns:cx3="http://schemas.microsoft.com/office/drawing/2016/5/9/chartex" xmlns:cx4="http://schemas.microsoft.com/office/drawing/2016/5/10/chartex" xmlns:cx5="http://schemas.microsoft.com/office/drawing/2016/5/11/chartex" xmlns:cx6="http://schemas.microsoft.com/office/drawing/2016/5/12/chartex" xmlns:cx7="http://schemas.microsoft.com/office/drawing/2016/5/13/chartex" xmlns:cx8="http://schemas.microsoft.com/office/drawing/2016/5/14/chartex" xmlns:mc="http://schemas.openxmlformats.org/markup-compatibility/2006" xmlns:aink="http://schemas.microsoft.com/office/drawing/2016/ink" xmlns:am3d="http://schemas.microsoft.com/office/drawing/2017/model3d" xmlns:o="urn:schemas-microsoft-com:office:office" xmlns:r="http://schemas.openxmlformats.org/officeDocument/2006/relationships" xmlns:m="http://schemas.openxmlformats.org/officeDocument/2006/math" xmlns:v="urn:schemas-microsoft-com:vml" xmlns:wp14="http://schemas.microsoft.com/office/word/2010/wordprocessingDrawing" xmlns:wp="http://schemas.openxmlformats.org/drawingml/2006/wordprocessingDrawing" xmlns:w10="urn:schemas-microsoft-com:office:word" xmlns:w="http://schemas.openxmlformats.org/wordprocessingml/2006/main" xmlns:w14="http://schemas.microsoft.com/office/word/2010/wordml" xmlns:w15="http://schemas.microsoft.com/office/word/2012/wordml" xmlns:w16cex="http://schemas.microsoft.com/office/word/2018/wordml/cex" xmlns:w16cid="http://schemas.microsoft.com/office/word/2016/wordml/cid" xmlns:w16="http://schemas.microsoft.com/office/word/2018/wordml" xmlns:w16se="http://schemas.microsoft.com/office/word/2015/wordml/symex" xmlns:wpg="http://schemas.microsoft.com/office/word/2010/wordprocessingGroup" xmlns:wpi="http://schemas.microsoft.com/office/word/2010/wordprocessingInk" xmlns:wne="http://schemas.microsoft.com/office/word/2006/wordml" xmlns:wps="http://schemas.microsoft.com/office/word/2010/wordprocessingShape" mc:Ignorable="w14 w15 w16se w16cid w16 w16cex wp14">
+<w:document xmlns:wpc="http://schemas.microsoft.com/office/word/2010/wordprocessingCanvas" xmlns:cx="http://schemas.microsoft.com/office/drawing/2014/chartex" xmlns:cx1="http://schemas.microsoft.com/office/drawing/2015/9/8/chartex" xmlns:cx2="http://schemas.microsoft.com/office/drawing/2015/10/21/chartex" xmlns:cx3="http://schemas.microsoft.com/office/drawing/2016/5/9/chartex" xmlns:cx4="http://schemas.microsoft.com/office/drawing/2016/5/10/chartex" xmlns:cx5="http://schemas.microsoft.com/office/drawing/2016/5/11/chartex" xmlns:cx6="http://schemas.microsoft.com/office/drawing/2016/5/12/chartex" xmlns:cx7="http://schemas.microsoft.com/office/drawing/2016/5/13/chartex" xmlns:cx8="http://schemas.microsoft.com/office/drawing/2016/5/14/chartex" xmlns:mc="http://schemas.openxmlformats.org/markup-compatibility/2006" xmlns:aink="http://schemas.microsoft.com/office/drawing/2016/ink" xmlns:am3d="http://schemas.microsoft.com/office/drawing/2017/model3d" xmlns:o="urn:schemas-microsoft-com:office:office" xmlns:r="http://schemas.openxmlformats.org/officeDocument/2006/relationships" xmlns:m="http://schemas.openxmlformats.org/officeDocument/2006/math" xmlns:v="urn:schemas-microsoft-com:vml" xmlns:wp14="http://schemas.microsoft.com/office/word/2010/wordprocessingDrawing" xmlns:wp="http://schemas.openxmlformats.org/drawingml/2006/wordprocessingDrawing" xmlns:w10="urn:schemas-microsoft-com:office:word" xmlns:w="http://schemas.openxmlformats.org/wordprocessingml/2006/main" xmlns:w14="http://schemas.microsoft.com/office/word/2010/wordml" xmlns:w15="http://schemas.microsoft.com/office/word/2012/wordml" xmlns:w16cex="http://schemas.microsoft.com/office/word/2018/wordml/cex" xmlns:w16cid="http://schemas.microsoft.com/office/word/2016/wordml/cid" xmlns:w16="http://schemas.microsoft.com/office/word/2018/wordml" xmlns:w16sdtdh="http://schemas.microsoft.com/office/word/2020/wordml/sdtdatahash" xmlns:w16se="http://schemas.microsoft.com/office/word/2015/wordml/symex" xmlns:wpg="http://schemas.microsoft.com/office/word/2010/wordprocessingGroup" xmlns:wpi="http://schemas.microsoft.com/office/word/2010/wordprocessingInk" xmlns:wne="http://schemas.microsoft.com/office/word/2006/wordml" xmlns:wps="http://schemas.microsoft.com/office/word/2010/wordprocessingShape" mc:Ignorable="w14 w15 w16se w16cid w16 w16cex w16sdtdh wp14">
   <w:body>
     <w:p>
       <w:pPr>
@@ -47,28 +47,300 @@
       <w:pPr>
         <w:rPr>
           <w:rFonts w:ascii="Times New Roman" w:eastAsia="Times New Roman" w:hAnsi="Times New Roman" w:cs="Times New Roman"/>
-          <w:color w:val="000000"/>
-        </w:rPr>
-      </w:pPr>
-      <w:r>
-        <w:rPr>
-          <w:rFonts w:ascii="Times New Roman" w:eastAsia="Times New Roman" w:hAnsi="Times New Roman" w:cs="Times New Roman"/>
-          <w:sz w:val="28"/>
-          <w:szCs w:val="28"/>
-        </w:rPr>
-        <w:t>Взводы сухопутных войск расположены в лесу. Поступила задача выполнить передислокацию для каждого взвода: нужно добраться в точку сбора, координаты которой отправлены командованием. Для предотвращения дезориентации взводы могут перемещаться только по дорог</w:t>
-      </w:r>
-      <w:r>
-        <w:rPr>
-          <w:rFonts w:ascii="Times New Roman" w:eastAsia="Times New Roman" w:hAnsi="Times New Roman" w:cs="Times New Roman"/>
-          <w:sz w:val="28"/>
-          <w:szCs w:val="28"/>
-        </w:rPr>
-        <w:t>ам, расположение которых заранее известно. Гарантируется, что каждый взвод может добраться до точки сбора, используя данные дороги. Также известны прочие характеристики взводов, помогающие определить характер их движения (см. входные данные).</w:t>
+          <w:sz w:val="28"/>
+          <w:szCs w:val="28"/>
+        </w:rPr>
+      </w:pPr>
+      <w:r>
+        <w:rPr>
+          <w:rFonts w:ascii="Times New Roman" w:eastAsia="Times New Roman" w:hAnsi="Times New Roman" w:cs="Times New Roman"/>
+          <w:sz w:val="28"/>
+          <w:szCs w:val="28"/>
+        </w:rPr>
+        <w:t>Расчёты</w:t>
+      </w:r>
+      <w:r>
+        <w:rPr>
+          <w:rFonts w:ascii="Times New Roman" w:eastAsia="Times New Roman" w:hAnsi="Times New Roman" w:cs="Times New Roman"/>
+          <w:sz w:val="28"/>
+          <w:szCs w:val="28"/>
+        </w:rPr>
+        <w:t xml:space="preserve"> </w:t>
+      </w:r>
+      <w:r>
+        <w:rPr>
+          <w:rFonts w:ascii="Times New Roman" w:eastAsia="Times New Roman" w:hAnsi="Times New Roman" w:cs="Times New Roman"/>
+          <w:sz w:val="28"/>
+          <w:szCs w:val="28"/>
+        </w:rPr>
+        <w:t>радиолокационных станций расположены в ближнем тылу</w:t>
+      </w:r>
+      <w:r>
+        <w:rPr>
+          <w:rFonts w:ascii="Times New Roman" w:eastAsia="Times New Roman" w:hAnsi="Times New Roman" w:cs="Times New Roman"/>
+          <w:sz w:val="28"/>
+          <w:szCs w:val="28"/>
+        </w:rPr>
+        <w:t xml:space="preserve">. </w:t>
+      </w:r>
+      <w:r>
+        <w:rPr>
+          <w:rFonts w:ascii="Times New Roman" w:eastAsia="Times New Roman" w:hAnsi="Times New Roman" w:cs="Times New Roman"/>
+          <w:sz w:val="28"/>
+          <w:szCs w:val="28"/>
+        </w:rPr>
+        <w:t xml:space="preserve">Для обеспечения надёжной и быстрой связи между подразделениями было принято решение установить каналы связи между </w:t>
+      </w:r>
+      <w:r>
+        <w:rPr>
+          <w:rFonts w:ascii="Times New Roman" w:eastAsia="Times New Roman" w:hAnsi="Times New Roman" w:cs="Times New Roman"/>
+          <w:sz w:val="28"/>
+          <w:szCs w:val="28"/>
+          <w:lang w:val="en-US"/>
+        </w:rPr>
+        <w:t>N</w:t>
+      </w:r>
+      <w:r>
+        <w:rPr>
+          <w:rFonts w:ascii="Times New Roman" w:eastAsia="Times New Roman" w:hAnsi="Times New Roman" w:cs="Times New Roman"/>
+          <w:sz w:val="28"/>
+          <w:szCs w:val="28"/>
+        </w:rPr>
+        <w:t xml:space="preserve"> </w:t>
+      </w:r>
+      <w:r>
+        <w:rPr>
+          <w:rFonts w:ascii="Times New Roman" w:eastAsia="Times New Roman" w:hAnsi="Times New Roman" w:cs="Times New Roman"/>
+          <w:sz w:val="28"/>
+          <w:szCs w:val="28"/>
+        </w:rPr>
+        <w:t xml:space="preserve">РЛС типа </w:t>
+      </w:r>
+      <w:r>
+        <w:rPr>
+          <w:rFonts w:ascii="Times New Roman" w:eastAsia="Times New Roman" w:hAnsi="Times New Roman" w:cs="Times New Roman"/>
+          <w:sz w:val="28"/>
+          <w:szCs w:val="28"/>
+        </w:rPr>
+        <w:t>“</w:t>
+      </w:r>
+      <w:r>
+        <w:rPr>
+          <w:rFonts w:ascii="Times New Roman" w:eastAsia="Times New Roman" w:hAnsi="Times New Roman" w:cs="Times New Roman"/>
+          <w:sz w:val="28"/>
+          <w:szCs w:val="28"/>
+        </w:rPr>
+        <w:t>точка-точка</w:t>
+      </w:r>
+      <w:r>
+        <w:rPr>
+          <w:rFonts w:ascii="Times New Roman" w:eastAsia="Times New Roman" w:hAnsi="Times New Roman" w:cs="Times New Roman"/>
+          <w:sz w:val="28"/>
+          <w:szCs w:val="28"/>
+        </w:rPr>
+        <w:t>”</w:t>
+      </w:r>
+      <w:r>
+        <w:rPr>
+          <w:rFonts w:ascii="Times New Roman" w:eastAsia="Times New Roman" w:hAnsi="Times New Roman" w:cs="Times New Roman"/>
+          <w:sz w:val="28"/>
+          <w:szCs w:val="28"/>
+        </w:rPr>
+        <w:t xml:space="preserve">. Таким образом, чтобы отправить данные с одной РЛС на другую, пакет данных может пройти через цепь из нескольких других РЛС. Каждая РЛС имеет уникальный позывной. Для того чтобы каждая РЛС могла корректно определить направление передачи отправляемого пакета она строит таблицу маршрутизации, которая состоит из </w:t>
+      </w:r>
+      <w:r>
+        <w:rPr>
+          <w:rFonts w:ascii="Times New Roman" w:eastAsia="Times New Roman" w:hAnsi="Times New Roman" w:cs="Times New Roman"/>
+          <w:sz w:val="28"/>
+          <w:szCs w:val="28"/>
+          <w:lang w:val="en-US"/>
+        </w:rPr>
+        <w:t>N</w:t>
+      </w:r>
+      <w:r>
+        <w:rPr>
+          <w:rFonts w:ascii="Times New Roman" w:eastAsia="Times New Roman" w:hAnsi="Times New Roman" w:cs="Times New Roman"/>
+          <w:sz w:val="28"/>
+          <w:szCs w:val="28"/>
+        </w:rPr>
+        <w:t xml:space="preserve">-1 </w:t>
+      </w:r>
+      <w:r>
+        <w:rPr>
+          <w:rFonts w:ascii="Times New Roman" w:eastAsia="Times New Roman" w:hAnsi="Times New Roman" w:cs="Times New Roman"/>
+          <w:sz w:val="28"/>
+          <w:szCs w:val="28"/>
+        </w:rPr>
+        <w:t xml:space="preserve">столбцов. Первая строка хранит позывные целевых РЛС, вторая строка </w:t>
+      </w:r>
+      <w:r>
+        <w:rPr>
+          <w:rFonts w:ascii="Times New Roman" w:eastAsia="Times New Roman" w:hAnsi="Times New Roman" w:cs="Times New Roman"/>
+          <w:sz w:val="28"/>
+          <w:szCs w:val="28"/>
+        </w:rPr>
+        <w:t>хранит времена между отправкой и получением пакета целевыми станциями, в третьей строке указываются позывные РЛС, на которые надо передать пакет, чтобы он достиг цели.</w:t>
+      </w:r>
+      <w:r>
+        <w:rPr>
+          <w:rFonts w:ascii="Times New Roman" w:eastAsia="Times New Roman" w:hAnsi="Times New Roman" w:cs="Times New Roman"/>
+          <w:sz w:val="28"/>
+          <w:szCs w:val="28"/>
+        </w:rPr>
+        <w:t xml:space="preserve"> Для создания таблиц маршрутизации известны:</w:t>
       </w:r>
     </w:p>
     <w:p>
       <w:pPr>
+        <w:pStyle w:val="a4"/>
+        <w:numPr>
+          <w:ilvl w:val="0"/>
+          <w:numId w:val="2"/>
+        </w:numPr>
+        <w:rPr>
+          <w:rFonts w:ascii="Times New Roman" w:eastAsia="Times New Roman" w:hAnsi="Times New Roman" w:cs="Times New Roman"/>
+          <w:sz w:val="28"/>
+          <w:szCs w:val="28"/>
+        </w:rPr>
+      </w:pPr>
+      <w:r>
+        <w:rPr>
+          <w:rFonts w:ascii="Times New Roman" w:eastAsia="Times New Roman" w:hAnsi="Times New Roman" w:cs="Times New Roman"/>
+          <w:sz w:val="28"/>
+          <w:szCs w:val="28"/>
+        </w:rPr>
+        <w:t>Позывные всех РЛС</w:t>
+      </w:r>
+    </w:p>
+    <w:p>
+      <w:pPr>
+        <w:pStyle w:val="a4"/>
+        <w:numPr>
+          <w:ilvl w:val="0"/>
+          <w:numId w:val="2"/>
+        </w:numPr>
+        <w:rPr>
+          <w:rFonts w:ascii="Times New Roman" w:eastAsia="Times New Roman" w:hAnsi="Times New Roman" w:cs="Times New Roman"/>
+          <w:sz w:val="28"/>
+          <w:szCs w:val="28"/>
+        </w:rPr>
+      </w:pPr>
+      <w:r>
+        <w:rPr>
+          <w:rFonts w:ascii="Times New Roman" w:eastAsia="Times New Roman" w:hAnsi="Times New Roman" w:cs="Times New Roman"/>
+          <w:sz w:val="28"/>
+          <w:szCs w:val="28"/>
+        </w:rPr>
+        <w:t>Их координаты</w:t>
+      </w:r>
+    </w:p>
+    <w:p>
+      <w:pPr>
+        <w:pStyle w:val="a4"/>
+        <w:numPr>
+          <w:ilvl w:val="0"/>
+          <w:numId w:val="2"/>
+        </w:numPr>
+        <w:rPr>
+          <w:rFonts w:ascii="Times New Roman" w:eastAsia="Times New Roman" w:hAnsi="Times New Roman" w:cs="Times New Roman"/>
+          <w:sz w:val="28"/>
+          <w:szCs w:val="28"/>
+        </w:rPr>
+      </w:pPr>
+      <w:r>
+        <w:rPr>
+          <w:rFonts w:ascii="Times New Roman" w:eastAsia="Times New Roman" w:hAnsi="Times New Roman" w:cs="Times New Roman"/>
+          <w:sz w:val="28"/>
+          <w:szCs w:val="28"/>
+        </w:rPr>
+        <w:t>Позывные станций, с которыми имеется непосредственная связь</w:t>
+      </w:r>
+    </w:p>
+    <w:p>
+      <w:pPr>
+        <w:rPr>
+          <w:rFonts w:ascii="Times New Roman" w:eastAsia="Times New Roman" w:hAnsi="Times New Roman" w:cs="Times New Roman"/>
+          <w:sz w:val="28"/>
+          <w:szCs w:val="28"/>
+        </w:rPr>
+      </w:pPr>
+      <w:r>
+        <w:rPr>
+          <w:rFonts w:ascii="Times New Roman" w:eastAsia="Times New Roman" w:hAnsi="Times New Roman" w:cs="Times New Roman"/>
+          <w:sz w:val="28"/>
+          <w:szCs w:val="28"/>
+        </w:rPr>
+        <w:t>Необходимо:</w:t>
+      </w:r>
+    </w:p>
+    <w:p>
+      <w:pPr>
+        <w:pStyle w:val="a4"/>
+        <w:numPr>
+          <w:ilvl w:val="0"/>
+          <w:numId w:val="3"/>
+        </w:numPr>
+        <w:rPr>
+          <w:rFonts w:ascii="Times New Roman" w:eastAsia="Times New Roman" w:hAnsi="Times New Roman" w:cs="Times New Roman"/>
+          <w:sz w:val="28"/>
+          <w:szCs w:val="28"/>
+        </w:rPr>
+      </w:pPr>
+      <w:r>
+        <w:rPr>
+          <w:rFonts w:ascii="Times New Roman" w:eastAsia="Times New Roman" w:hAnsi="Times New Roman" w:cs="Times New Roman"/>
+          <w:sz w:val="28"/>
+          <w:szCs w:val="28"/>
+        </w:rPr>
+        <w:t>Построить карту с координатной сеткой и расположением РЛС на ней</w:t>
+      </w:r>
+    </w:p>
+    <w:p>
+      <w:pPr>
+        <w:pStyle w:val="a4"/>
+        <w:numPr>
+          <w:ilvl w:val="0"/>
+          <w:numId w:val="3"/>
+        </w:numPr>
+        <w:rPr>
+          <w:rFonts w:ascii="Times New Roman" w:eastAsia="Times New Roman" w:hAnsi="Times New Roman" w:cs="Times New Roman"/>
+          <w:sz w:val="28"/>
+          <w:szCs w:val="28"/>
+        </w:rPr>
+      </w:pPr>
+      <w:r>
+        <w:rPr>
+          <w:rFonts w:ascii="Times New Roman" w:eastAsia="Times New Roman" w:hAnsi="Times New Roman" w:cs="Times New Roman"/>
+          <w:sz w:val="28"/>
+          <w:szCs w:val="28"/>
+        </w:rPr>
+        <w:t>Отобразить на карте линии связи</w:t>
+      </w:r>
+    </w:p>
+    <w:p>
+      <w:pPr>
+        <w:pStyle w:val="a4"/>
+        <w:numPr>
+          <w:ilvl w:val="0"/>
+          <w:numId w:val="3"/>
+        </w:numPr>
+        <w:rPr>
+          <w:rFonts w:ascii="Times New Roman" w:eastAsia="Times New Roman" w:hAnsi="Times New Roman" w:cs="Times New Roman"/>
+          <w:sz w:val="28"/>
+          <w:szCs w:val="28"/>
+        </w:rPr>
+      </w:pPr>
+      <w:r>
+        <w:rPr>
+          <w:rFonts w:ascii="Times New Roman" w:eastAsia="Times New Roman" w:hAnsi="Times New Roman" w:cs="Times New Roman"/>
+          <w:sz w:val="28"/>
+          <w:szCs w:val="28"/>
+        </w:rPr>
+        <w:t>Подписать у линий связи их задержки</w:t>
+      </w:r>
+    </w:p>
+    <w:p>
+      <w:pPr>
         <w:rPr>
           <w:rFonts w:ascii="Times New Roman" w:eastAsia="Times New Roman" w:hAnsi="Times New Roman" w:cs="Times New Roman"/>
           <w:b/>
@@ -85,17 +357,7 @@
           <w:szCs w:val="28"/>
           <w:u w:val="single"/>
         </w:rPr>
-        <w:t>Входные данны</w:t>
-      </w:r>
-      <w:r>
-        <w:rPr>
-          <w:rFonts w:ascii="Times New Roman" w:eastAsia="Times New Roman" w:hAnsi="Times New Roman" w:cs="Times New Roman"/>
-          <w:b/>
-          <w:sz w:val="28"/>
-          <w:szCs w:val="28"/>
-          <w:u w:val="single"/>
-        </w:rPr>
-        <w:t>е</w:t>
+        <w:t>Входные данные</w:t>
       </w:r>
     </w:p>
     <w:p>
@@ -142,7 +404,25 @@
           <w:sz w:val="28"/>
           <w:szCs w:val="28"/>
         </w:rPr>
-        <w:t xml:space="preserve">Количество взводов N (1 &lt;= N &lt;= </w:t>
+        <w:t xml:space="preserve">Количество </w:t>
+      </w:r>
+      <w:r>
+        <w:rPr>
+          <w:rFonts w:ascii="Times New Roman" w:eastAsia="Times New Roman" w:hAnsi="Times New Roman" w:cs="Times New Roman"/>
+          <w:color w:val="000000"/>
+          <w:sz w:val="28"/>
+          <w:szCs w:val="28"/>
+        </w:rPr>
+        <w:t>станций</w:t>
+      </w:r>
+      <w:r>
+        <w:rPr>
+          <w:rFonts w:ascii="Times New Roman" w:eastAsia="Times New Roman" w:hAnsi="Times New Roman" w:cs="Times New Roman"/>
+          <w:color w:val="000000"/>
+          <w:sz w:val="28"/>
+          <w:szCs w:val="28"/>
+        </w:rPr>
+        <w:t xml:space="preserve"> N (1 &lt;= N &lt;= </w:t>
       </w:r>
       <w:r>
         <w:rPr>
@@ -197,7 +477,43 @@
           <w:sz w:val="28"/>
           <w:szCs w:val="28"/>
         </w:rPr>
-        <w:t>Координаты пункта сбора (0 &lt;= Xi, Yi &lt;= 99) (координаты разделены точкой с запятой)</w:t>
+        <w:t xml:space="preserve">Координаты пункта сбора (0 &lt;= </w:t>
+      </w:r>
+      <w:proofErr w:type="spellStart"/>
+      <w:r>
+        <w:rPr>
+          <w:rFonts w:ascii="Times New Roman" w:eastAsia="Times New Roman" w:hAnsi="Times New Roman" w:cs="Times New Roman"/>
+          <w:sz w:val="28"/>
+          <w:szCs w:val="28"/>
+        </w:rPr>
+        <w:t>Xi</w:t>
+      </w:r>
+      <w:proofErr w:type="spellEnd"/>
+      <w:r>
+        <w:rPr>
+          <w:rFonts w:ascii="Times New Roman" w:eastAsia="Times New Roman" w:hAnsi="Times New Roman" w:cs="Times New Roman"/>
+          <w:sz w:val="28"/>
+          <w:szCs w:val="28"/>
+        </w:rPr>
+        <w:t xml:space="preserve">, </w:t>
+      </w:r>
+      <w:proofErr w:type="spellStart"/>
+      <w:r>
+        <w:rPr>
+          <w:rFonts w:ascii="Times New Roman" w:eastAsia="Times New Roman" w:hAnsi="Times New Roman" w:cs="Times New Roman"/>
+          <w:sz w:val="28"/>
+          <w:szCs w:val="28"/>
+        </w:rPr>
+        <w:t>Yi</w:t>
+      </w:r>
+      <w:proofErr w:type="spellEnd"/>
+      <w:r>
+        <w:rPr>
+          <w:rFonts w:ascii="Times New Roman" w:eastAsia="Times New Roman" w:hAnsi="Times New Roman" w:cs="Times New Roman"/>
+          <w:sz w:val="28"/>
+          <w:szCs w:val="28"/>
+        </w:rPr>
+        <w:t xml:space="preserve"> &lt;= 99) (координаты разделены точкой с запятой)</w:t>
       </w:r>
     </w:p>
     <w:p>
@@ -227,23 +543,95 @@
           <w:sz w:val="28"/>
           <w:szCs w:val="28"/>
         </w:rPr>
-        <w:t xml:space="preserve">Координаты каждого взводов Xi, Yi (0 &lt;= Xi, Yi &lt;= 100) </w:t>
-      </w:r>
-      <w:r>
-        <w:rPr>
-          <w:rFonts w:ascii="Times New Roman" w:eastAsia="Times New Roman" w:hAnsi="Times New Roman" w:cs="Times New Roman"/>
-          <w:sz w:val="28"/>
-          <w:szCs w:val="28"/>
-        </w:rPr>
-        <w:t>(координаты</w:t>
-      </w:r>
-      <w:r>
-        <w:rPr>
-          <w:rFonts w:ascii="Times New Roman" w:eastAsia="Times New Roman" w:hAnsi="Times New Roman" w:cs="Times New Roman"/>
-          <w:sz w:val="28"/>
-          <w:szCs w:val="28"/>
-        </w:rPr>
-        <w:t xml:space="preserve"> разделены точкой с запятой, значения для каждого взвода через пробел)</w:t>
+        <w:t xml:space="preserve">Координаты каждого взводов </w:t>
+      </w:r>
+      <w:proofErr w:type="spellStart"/>
+      <w:r>
+        <w:rPr>
+          <w:rFonts w:ascii="Times New Roman" w:eastAsia="Times New Roman" w:hAnsi="Times New Roman" w:cs="Times New Roman"/>
+          <w:color w:val="000000"/>
+          <w:sz w:val="28"/>
+          <w:szCs w:val="28"/>
+        </w:rPr>
+        <w:t>Xi</w:t>
+      </w:r>
+      <w:proofErr w:type="spellEnd"/>
+      <w:r>
+        <w:rPr>
+          <w:rFonts w:ascii="Times New Roman" w:eastAsia="Times New Roman" w:hAnsi="Times New Roman" w:cs="Times New Roman"/>
+          <w:color w:val="000000"/>
+          <w:sz w:val="28"/>
+          <w:szCs w:val="28"/>
+        </w:rPr>
+        <w:t xml:space="preserve">, </w:t>
+      </w:r>
+      <w:proofErr w:type="spellStart"/>
+      <w:r>
+        <w:rPr>
+          <w:rFonts w:ascii="Times New Roman" w:eastAsia="Times New Roman" w:hAnsi="Times New Roman" w:cs="Times New Roman"/>
+          <w:color w:val="000000"/>
+          <w:sz w:val="28"/>
+          <w:szCs w:val="28"/>
+        </w:rPr>
+        <w:t>Yi</w:t>
+      </w:r>
+      <w:proofErr w:type="spellEnd"/>
+      <w:r>
+        <w:rPr>
+          <w:rFonts w:ascii="Times New Roman" w:eastAsia="Times New Roman" w:hAnsi="Times New Roman" w:cs="Times New Roman"/>
+          <w:color w:val="000000"/>
+          <w:sz w:val="28"/>
+          <w:szCs w:val="28"/>
+        </w:rPr>
+        <w:t xml:space="preserve"> (0 &lt;= </w:t>
+      </w:r>
+      <w:proofErr w:type="spellStart"/>
+      <w:r>
+        <w:rPr>
+          <w:rFonts w:ascii="Times New Roman" w:eastAsia="Times New Roman" w:hAnsi="Times New Roman" w:cs="Times New Roman"/>
+          <w:color w:val="000000"/>
+          <w:sz w:val="28"/>
+          <w:szCs w:val="28"/>
+        </w:rPr>
+        <w:t>Xi</w:t>
+      </w:r>
+      <w:proofErr w:type="spellEnd"/>
+      <w:r>
+        <w:rPr>
+          <w:rFonts w:ascii="Times New Roman" w:eastAsia="Times New Roman" w:hAnsi="Times New Roman" w:cs="Times New Roman"/>
+          <w:color w:val="000000"/>
+          <w:sz w:val="28"/>
+          <w:szCs w:val="28"/>
+        </w:rPr>
+        <w:t xml:space="preserve">, </w:t>
+      </w:r>
+      <w:proofErr w:type="spellStart"/>
+      <w:r>
+        <w:rPr>
+          <w:rFonts w:ascii="Times New Roman" w:eastAsia="Times New Roman" w:hAnsi="Times New Roman" w:cs="Times New Roman"/>
+          <w:color w:val="000000"/>
+          <w:sz w:val="28"/>
+          <w:szCs w:val="28"/>
+        </w:rPr>
+        <w:t>Yi</w:t>
+      </w:r>
+      <w:proofErr w:type="spellEnd"/>
+      <w:r>
+        <w:rPr>
+          <w:rFonts w:ascii="Times New Roman" w:eastAsia="Times New Roman" w:hAnsi="Times New Roman" w:cs="Times New Roman"/>
+          <w:color w:val="000000"/>
+          <w:sz w:val="28"/>
+          <w:szCs w:val="28"/>
+        </w:rPr>
+        <w:t xml:space="preserve"> &lt;= 100) </w:t>
+      </w:r>
+      <w:r>
+        <w:rPr>
+          <w:rFonts w:ascii="Times New Roman" w:eastAsia="Times New Roman" w:hAnsi="Times New Roman" w:cs="Times New Roman"/>
+          <w:sz w:val="28"/>
+          <w:szCs w:val="28"/>
+        </w:rPr>
+        <w:t>(координаты разделены точкой с запятой, значения для каждого взвода через пробел)</w:t>
       </w:r>
     </w:p>
     <w:p>
@@ -273,8 +661,89 @@
           <w:sz w:val="28"/>
           <w:szCs w:val="28"/>
         </w:rPr>
-        <w:t xml:space="preserve">Тип каждого взвода Ti (Ti = 1 - мотострелковый, Ti = 2 - танковый, Ti = 3 – взвод </w:t>
-      </w:r>
+        <w:t xml:space="preserve">Тип каждого взвода </w:t>
+      </w:r>
+      <w:proofErr w:type="spellStart"/>
+      <w:r>
+        <w:rPr>
+          <w:rFonts w:ascii="Times New Roman" w:eastAsia="Times New Roman" w:hAnsi="Times New Roman" w:cs="Times New Roman"/>
+          <w:color w:val="000000"/>
+          <w:sz w:val="28"/>
+          <w:szCs w:val="28"/>
+        </w:rPr>
+        <w:t>Ti</w:t>
+      </w:r>
+      <w:proofErr w:type="spellEnd"/>
+      <w:r>
+        <w:rPr>
+          <w:rFonts w:ascii="Times New Roman" w:eastAsia="Times New Roman" w:hAnsi="Times New Roman" w:cs="Times New Roman"/>
+          <w:color w:val="000000"/>
+          <w:sz w:val="28"/>
+          <w:szCs w:val="28"/>
+        </w:rPr>
+        <w:t xml:space="preserve"> (</w:t>
+      </w:r>
+      <w:proofErr w:type="spellStart"/>
+      <w:r>
+        <w:rPr>
+          <w:rFonts w:ascii="Times New Roman" w:eastAsia="Times New Roman" w:hAnsi="Times New Roman" w:cs="Times New Roman"/>
+          <w:color w:val="000000"/>
+          <w:sz w:val="28"/>
+          <w:szCs w:val="28"/>
+        </w:rPr>
+        <w:t>Ti</w:t>
+      </w:r>
+      <w:proofErr w:type="spellEnd"/>
+      <w:r>
+        <w:rPr>
+          <w:rFonts w:ascii="Times New Roman" w:eastAsia="Times New Roman" w:hAnsi="Times New Roman" w:cs="Times New Roman"/>
+          <w:color w:val="000000"/>
+          <w:sz w:val="28"/>
+          <w:szCs w:val="28"/>
+        </w:rPr>
+        <w:t xml:space="preserve"> = 1 - мотострелковый, </w:t>
+      </w:r>
+      <w:proofErr w:type="spellStart"/>
+      <w:r>
+        <w:rPr>
+          <w:rFonts w:ascii="Times New Roman" w:eastAsia="Times New Roman" w:hAnsi="Times New Roman" w:cs="Times New Roman"/>
+          <w:color w:val="000000"/>
+          <w:sz w:val="28"/>
+          <w:szCs w:val="28"/>
+        </w:rPr>
+        <w:t>Ti</w:t>
+      </w:r>
+      <w:proofErr w:type="spellEnd"/>
+      <w:r>
+        <w:rPr>
+          <w:rFonts w:ascii="Times New Roman" w:eastAsia="Times New Roman" w:hAnsi="Times New Roman" w:cs="Times New Roman"/>
+          <w:color w:val="000000"/>
+          <w:sz w:val="28"/>
+          <w:szCs w:val="28"/>
+        </w:rPr>
+        <w:t xml:space="preserve"> = 2 - танковый, </w:t>
+      </w:r>
+      <w:proofErr w:type="spellStart"/>
+      <w:r>
+        <w:rPr>
+          <w:rFonts w:ascii="Times New Roman" w:eastAsia="Times New Roman" w:hAnsi="Times New Roman" w:cs="Times New Roman"/>
+          <w:color w:val="000000"/>
+          <w:sz w:val="28"/>
+          <w:szCs w:val="28"/>
+        </w:rPr>
+        <w:t>Ti</w:t>
+      </w:r>
+      <w:proofErr w:type="spellEnd"/>
+      <w:r>
+        <w:rPr>
+          <w:rFonts w:ascii="Times New Roman" w:eastAsia="Times New Roman" w:hAnsi="Times New Roman" w:cs="Times New Roman"/>
+          <w:color w:val="000000"/>
+          <w:sz w:val="28"/>
+          <w:szCs w:val="28"/>
+        </w:rPr>
+        <w:t xml:space="preserve"> = 3 – взвод </w:t>
+      </w:r>
+      <w:proofErr w:type="spellStart"/>
       <w:proofErr w:type="gramStart"/>
       <w:r>
         <w:rPr>
@@ -285,6 +754,7 @@
         </w:rPr>
         <w:t>ПВО,Ti</w:t>
       </w:r>
+      <w:proofErr w:type="spellEnd"/>
       <w:proofErr w:type="gramEnd"/>
       <w:r>
         <w:rPr>
@@ -331,16 +801,27 @@
           <w:sz w:val="28"/>
           <w:szCs w:val="28"/>
         </w:rPr>
-        <w:t>Скорость каждого взвода V</w:t>
-      </w:r>
-      <w:r>
-        <w:rPr>
-          <w:rFonts w:ascii="Times New Roman" w:eastAsia="Times New Roman" w:hAnsi="Times New Roman" w:cs="Times New Roman"/>
-          <w:color w:val="000000"/>
-          <w:sz w:val="28"/>
-          <w:szCs w:val="28"/>
-        </w:rPr>
-        <w:t xml:space="preserve"> в км/ч (15 &lt;= Vi &lt;= 80)</w:t>
+        <w:t xml:space="preserve">Скорость каждого взвода V в км/ч (15 &lt;= </w:t>
+      </w:r>
+      <w:proofErr w:type="spellStart"/>
+      <w:r>
+        <w:rPr>
+          <w:rFonts w:ascii="Times New Roman" w:eastAsia="Times New Roman" w:hAnsi="Times New Roman" w:cs="Times New Roman"/>
+          <w:color w:val="000000"/>
+          <w:sz w:val="28"/>
+          <w:szCs w:val="28"/>
+        </w:rPr>
+        <w:t>Vi</w:t>
+      </w:r>
+      <w:proofErr w:type="spellEnd"/>
+      <w:r>
+        <w:rPr>
+          <w:rFonts w:ascii="Times New Roman" w:eastAsia="Times New Roman" w:hAnsi="Times New Roman" w:cs="Times New Roman"/>
+          <w:color w:val="000000"/>
+          <w:sz w:val="28"/>
+          <w:szCs w:val="28"/>
+        </w:rPr>
+        <w:t xml:space="preserve"> &lt;= 80)</w:t>
       </w:r>
       <w:r>
         <w:rPr>
@@ -378,7 +859,47 @@
           <w:sz w:val="28"/>
           <w:szCs w:val="28"/>
         </w:rPr>
-        <w:t>Количество топлива, которое тратит каждый взвод для преодоления 1 км Ki (1 &lt;= Ki &lt;= 10)</w:t>
+        <w:t xml:space="preserve">Количество топлива, которое тратит каждый взвод для преодоления 1 км </w:t>
+      </w:r>
+      <w:proofErr w:type="spellStart"/>
+      <w:r>
+        <w:rPr>
+          <w:rFonts w:ascii="Times New Roman" w:eastAsia="Times New Roman" w:hAnsi="Times New Roman" w:cs="Times New Roman"/>
+          <w:color w:val="000000"/>
+          <w:sz w:val="28"/>
+          <w:szCs w:val="28"/>
+        </w:rPr>
+        <w:t>Ki</w:t>
+      </w:r>
+      <w:proofErr w:type="spellEnd"/>
+      <w:r>
+        <w:rPr>
+          <w:rFonts w:ascii="Times New Roman" w:eastAsia="Times New Roman" w:hAnsi="Times New Roman" w:cs="Times New Roman"/>
+          <w:color w:val="000000"/>
+          <w:sz w:val="28"/>
+          <w:szCs w:val="28"/>
+        </w:rPr>
+        <w:t xml:space="preserve"> (1 &lt;= </w:t>
+      </w:r>
+      <w:proofErr w:type="spellStart"/>
+      <w:r>
+        <w:rPr>
+          <w:rFonts w:ascii="Times New Roman" w:eastAsia="Times New Roman" w:hAnsi="Times New Roman" w:cs="Times New Roman"/>
+          <w:color w:val="000000"/>
+          <w:sz w:val="28"/>
+          <w:szCs w:val="28"/>
+        </w:rPr>
+        <w:t>Ki</w:t>
+      </w:r>
+      <w:proofErr w:type="spellEnd"/>
+      <w:r>
+        <w:rPr>
+          <w:rFonts w:ascii="Times New Roman" w:eastAsia="Times New Roman" w:hAnsi="Times New Roman" w:cs="Times New Roman"/>
+          <w:color w:val="000000"/>
+          <w:sz w:val="28"/>
+          <w:szCs w:val="28"/>
+        </w:rPr>
+        <w:t xml:space="preserve"> &lt;= 10)</w:t>
       </w:r>
       <w:r>
         <w:rPr>
@@ -416,6 +937,7 @@
           <w:sz w:val="28"/>
           <w:szCs w:val="28"/>
         </w:rPr>
+        <w:lastRenderedPageBreak/>
         <w:t xml:space="preserve">Количество дорог </w:t>
       </w:r>
       <w:r>
@@ -496,16 +1018,27 @@
           <w:sz w:val="28"/>
           <w:szCs w:val="28"/>
         </w:rPr>
-        <w:t>Коо</w:t>
-      </w:r>
-      <w:r>
-        <w:rPr>
-          <w:rFonts w:ascii="Times New Roman" w:eastAsia="Times New Roman" w:hAnsi="Times New Roman" w:cs="Times New Roman"/>
-          <w:color w:val="000000"/>
-          <w:sz w:val="28"/>
-          <w:szCs w:val="28"/>
-        </w:rPr>
-        <w:t>рдинаты дорог Ai (0&lt;=X1i, Y1i</w:t>
+        <w:t xml:space="preserve">Координаты дорог </w:t>
+      </w:r>
+      <w:proofErr w:type="spellStart"/>
+      <w:r>
+        <w:rPr>
+          <w:rFonts w:ascii="Times New Roman" w:eastAsia="Times New Roman" w:hAnsi="Times New Roman" w:cs="Times New Roman"/>
+          <w:color w:val="000000"/>
+          <w:sz w:val="28"/>
+          <w:szCs w:val="28"/>
+        </w:rPr>
+        <w:t>Ai</w:t>
+      </w:r>
+      <w:proofErr w:type="spellEnd"/>
+      <w:r>
+        <w:rPr>
+          <w:rFonts w:ascii="Times New Roman" w:eastAsia="Times New Roman" w:hAnsi="Times New Roman" w:cs="Times New Roman"/>
+          <w:color w:val="000000"/>
+          <w:sz w:val="28"/>
+          <w:szCs w:val="28"/>
+        </w:rPr>
+        <w:t xml:space="preserve"> (0&lt;=X1i, Y1i</w:t>
       </w:r>
       <w:r>
         <w:rPr>
@@ -620,15 +1153,7 @@
           <w:sz w:val="28"/>
           <w:szCs w:val="28"/>
         </w:rPr>
-        <w:t>В выходном файле OUTPUT.TXT вывести в первой строке значения через пробел: потребление топлива для каждого взвода. Во второй строке вывести одно число - максим</w:t>
-      </w:r>
-      <w:r>
-        <w:rPr>
-          <w:rFonts w:ascii="Times New Roman" w:eastAsia="Times New Roman" w:hAnsi="Times New Roman" w:cs="Times New Roman"/>
-          <w:sz w:val="28"/>
-          <w:szCs w:val="28"/>
-        </w:rPr>
-        <w:t>альное время, которое было затрачено взводом на передислокацию (Если значение имеет не целочисленное значение, отбросить дробную часть).</w:t>
+        <w:t>В выходном файле OUTPUT.TXT вывести в первой строке значения через пробел: потребление топлива для каждого взвода. Во второй строке вывести одно число - максимальное время, которое было затрачено взводом на передислокацию (Если значение имеет не целочисленное значение, отбросить дробную часть).</w:t>
       </w:r>
     </w:p>
     <w:p>
@@ -645,16 +1170,7 @@
           <w:sz w:val="28"/>
           <w:szCs w:val="28"/>
         </w:rPr>
-        <w:lastRenderedPageBreak/>
-        <w:t>С помощью графического интерфейса требуется отобразить путь взводов к точке сбора. Пути отображаются зеленым цветом, на</w:t>
-      </w:r>
-      <w:r>
-        <w:rPr>
-          <w:rFonts w:ascii="Times New Roman" w:eastAsia="Times New Roman" w:hAnsi="Times New Roman" w:cs="Times New Roman"/>
-          <w:sz w:val="28"/>
-          <w:szCs w:val="28"/>
-        </w:rPr>
-        <w:t>чальные расположения взводов - синим, точка сбора - красным, неиспользованные дороги - черным.</w:t>
+        <w:t>С помощью графического интерфейса требуется отобразить путь взводов к точке сбора. Пути отображаются зеленым цветом, начальные расположения взводов - синим, точка сбора - красным, неиспользованные дороги - черным.</w:t>
       </w:r>
     </w:p>
     <w:sectPr>
@@ -668,7 +1184,7 @@
 </file>
 
 <file path=word/numbering.xml><?xml version="1.0" encoding="utf-8"?>
-<w:numbering xmlns:wpc="http://schemas.microsoft.com/office/word/2010/wordprocessingCanvas" xmlns:cx="http://schemas.microsoft.com/office/drawing/2014/chartex" xmlns:cx1="http://schemas.microsoft.com/office/drawing/2015/9/8/chartex" xmlns:cx2="http://schemas.microsoft.com/office/drawing/2015/10/21/chartex" xmlns:cx3="http://schemas.microsoft.com/office/drawing/2016/5/9/chartex" xmlns:cx4="http://schemas.microsoft.com/office/drawing/2016/5/10/chartex" xmlns:cx5="http://schemas.microsoft.com/office/drawing/2016/5/11/chartex" xmlns:cx6="http://schemas.microsoft.com/office/drawing/2016/5/12/chartex" xmlns:cx7="http://schemas.microsoft.com/office/drawing/2016/5/13/chartex" xmlns:cx8="http://schemas.microsoft.com/office/drawing/2016/5/14/chartex" xmlns:mc="http://schemas.openxmlformats.org/markup-compatibility/2006" xmlns:aink="http://schemas.microsoft.com/office/drawing/2016/ink" xmlns:am3d="http://schemas.microsoft.com/office/drawing/2017/model3d" xmlns:o="urn:schemas-microsoft-com:office:office" xmlns:r="http://schemas.openxmlformats.org/officeDocument/2006/relationships" xmlns:m="http://schemas.openxmlformats.org/officeDocument/2006/math" xmlns:v="urn:schemas-microsoft-com:vml" xmlns:wp14="http://schemas.microsoft.com/office/word/2010/wordprocessingDrawing" xmlns:wp="http://schemas.openxmlformats.org/drawingml/2006/wordprocessingDrawing" xmlns:w10="urn:schemas-microsoft-com:office:word" xmlns:w="http://schemas.openxmlformats.org/wordprocessingml/2006/main" xmlns:w14="http://schemas.microsoft.com/office/word/2010/wordml" xmlns:w15="http://schemas.microsoft.com/office/word/2012/wordml" xmlns:w16cex="http://schemas.microsoft.com/office/word/2018/wordml/cex" xmlns:w16cid="http://schemas.microsoft.com/office/word/2016/wordml/cid" xmlns:w16="http://schemas.microsoft.com/office/word/2018/wordml" xmlns:w16se="http://schemas.microsoft.com/office/word/2015/wordml/symex" xmlns:wpg="http://schemas.microsoft.com/office/word/2010/wordprocessingGroup" xmlns:wpi="http://schemas.microsoft.com/office/word/2010/wordprocessingInk" xmlns:wne="http://schemas.microsoft.com/office/word/2006/wordml" xmlns:wps="http://schemas.microsoft.com/office/word/2010/wordprocessingShape" mc:Ignorable="w14 w15 w16se w16cid w16 w16cex wp14">
+<w:numbering xmlns:wpc="http://schemas.microsoft.com/office/word/2010/wordprocessingCanvas" xmlns:cx="http://schemas.microsoft.com/office/drawing/2014/chartex" xmlns:cx1="http://schemas.microsoft.com/office/drawing/2015/9/8/chartex" xmlns:cx2="http://schemas.microsoft.com/office/drawing/2015/10/21/chartex" xmlns:cx3="http://schemas.microsoft.com/office/drawing/2016/5/9/chartex" xmlns:cx4="http://schemas.microsoft.com/office/drawing/2016/5/10/chartex" xmlns:cx5="http://schemas.microsoft.com/office/drawing/2016/5/11/chartex" xmlns:cx6="http://schemas.microsoft.com/office/drawing/2016/5/12/chartex" xmlns:cx7="http://schemas.microsoft.com/office/drawing/2016/5/13/chartex" xmlns:cx8="http://schemas.microsoft.com/office/drawing/2016/5/14/chartex" xmlns:mc="http://schemas.openxmlformats.org/markup-compatibility/2006" xmlns:aink="http://schemas.microsoft.com/office/drawing/2016/ink" xmlns:am3d="http://schemas.microsoft.com/office/drawing/2017/model3d" xmlns:o="urn:schemas-microsoft-com:office:office" xmlns:r="http://schemas.openxmlformats.org/officeDocument/2006/relationships" xmlns:m="http://schemas.openxmlformats.org/officeDocument/2006/math" xmlns:v="urn:schemas-microsoft-com:vml" xmlns:wp14="http://schemas.microsoft.com/office/word/2010/wordprocessingDrawing" xmlns:wp="http://schemas.openxmlformats.org/drawingml/2006/wordprocessingDrawing" xmlns:w10="urn:schemas-microsoft-com:office:word" xmlns:w="http://schemas.openxmlformats.org/wordprocessingml/2006/main" xmlns:w14="http://schemas.microsoft.com/office/word/2010/wordml" xmlns:w15="http://schemas.microsoft.com/office/word/2012/wordml" xmlns:w16cex="http://schemas.microsoft.com/office/word/2018/wordml/cex" xmlns:w16cid="http://schemas.microsoft.com/office/word/2016/wordml/cid" xmlns:w16="http://schemas.microsoft.com/office/word/2018/wordml" xmlns:w16sdtdh="http://schemas.microsoft.com/office/word/2020/wordml/sdtdatahash" xmlns:w16se="http://schemas.microsoft.com/office/word/2015/wordml/symex" xmlns:wpg="http://schemas.microsoft.com/office/word/2010/wordprocessingGroup" xmlns:wpi="http://schemas.microsoft.com/office/word/2010/wordprocessingInk" xmlns:wne="http://schemas.microsoft.com/office/word/2006/wordml" xmlns:wps="http://schemas.microsoft.com/office/word/2010/wordprocessingShape" mc:Ignorable="w14 w15 w16se w16cid w16 w16cex w16sdtdh wp14">
   <w:abstractNum w:abstractNumId="0" w15:restartNumberingAfterBreak="0">
     <w:nsid w:val="35972577"/>
     <w:multiLevelType w:val="multilevel"/>
@@ -755,14 +1271,246 @@
       </w:pPr>
     </w:lvl>
   </w:abstractNum>
+  <w:abstractNum w:abstractNumId="1" w15:restartNumberingAfterBreak="0">
+    <w:nsid w:val="69D00BFD"/>
+    <w:multiLevelType w:val="hybridMultilevel"/>
+    <w:tmpl w:val="1C7288EC"/>
+    <w:lvl w:ilvl="0" w:tplc="04190001">
+      <w:start w:val="1"/>
+      <w:numFmt w:val="bullet"/>
+      <w:lvlText w:val=""/>
+      <w:lvlJc w:val="left"/>
+      <w:pPr>
+        <w:ind w:left="720" w:hanging="360"/>
+      </w:pPr>
+      <w:rPr>
+        <w:rFonts w:ascii="Symbol" w:hAnsi="Symbol" w:hint="default"/>
+      </w:rPr>
+    </w:lvl>
+    <w:lvl w:ilvl="1" w:tplc="04190003" w:tentative="1">
+      <w:start w:val="1"/>
+      <w:numFmt w:val="bullet"/>
+      <w:lvlText w:val="o"/>
+      <w:lvlJc w:val="left"/>
+      <w:pPr>
+        <w:ind w:left="1440" w:hanging="360"/>
+      </w:pPr>
+      <w:rPr>
+        <w:rFonts w:ascii="Courier New" w:hAnsi="Courier New" w:cs="Courier New" w:hint="default"/>
+      </w:rPr>
+    </w:lvl>
+    <w:lvl w:ilvl="2" w:tplc="04190005" w:tentative="1">
+      <w:start w:val="1"/>
+      <w:numFmt w:val="bullet"/>
+      <w:lvlText w:val=""/>
+      <w:lvlJc w:val="left"/>
+      <w:pPr>
+        <w:ind w:left="2160" w:hanging="360"/>
+      </w:pPr>
+      <w:rPr>
+        <w:rFonts w:ascii="Wingdings" w:hAnsi="Wingdings" w:hint="default"/>
+      </w:rPr>
+    </w:lvl>
+    <w:lvl w:ilvl="3" w:tplc="04190001" w:tentative="1">
+      <w:start w:val="1"/>
+      <w:numFmt w:val="bullet"/>
+      <w:lvlText w:val=""/>
+      <w:lvlJc w:val="left"/>
+      <w:pPr>
+        <w:ind w:left="2880" w:hanging="360"/>
+      </w:pPr>
+      <w:rPr>
+        <w:rFonts w:ascii="Symbol" w:hAnsi="Symbol" w:hint="default"/>
+      </w:rPr>
+    </w:lvl>
+    <w:lvl w:ilvl="4" w:tplc="04190003" w:tentative="1">
+      <w:start w:val="1"/>
+      <w:numFmt w:val="bullet"/>
+      <w:lvlText w:val="o"/>
+      <w:lvlJc w:val="left"/>
+      <w:pPr>
+        <w:ind w:left="3600" w:hanging="360"/>
+      </w:pPr>
+      <w:rPr>
+        <w:rFonts w:ascii="Courier New" w:hAnsi="Courier New" w:cs="Courier New" w:hint="default"/>
+      </w:rPr>
+    </w:lvl>
+    <w:lvl w:ilvl="5" w:tplc="04190005" w:tentative="1">
+      <w:start w:val="1"/>
+      <w:numFmt w:val="bullet"/>
+      <w:lvlText w:val=""/>
+      <w:lvlJc w:val="left"/>
+      <w:pPr>
+        <w:ind w:left="4320" w:hanging="360"/>
+      </w:pPr>
+      <w:rPr>
+        <w:rFonts w:ascii="Wingdings" w:hAnsi="Wingdings" w:hint="default"/>
+      </w:rPr>
+    </w:lvl>
+    <w:lvl w:ilvl="6" w:tplc="04190001" w:tentative="1">
+      <w:start w:val="1"/>
+      <w:numFmt w:val="bullet"/>
+      <w:lvlText w:val=""/>
+      <w:lvlJc w:val="left"/>
+      <w:pPr>
+        <w:ind w:left="5040" w:hanging="360"/>
+      </w:pPr>
+      <w:rPr>
+        <w:rFonts w:ascii="Symbol" w:hAnsi="Symbol" w:hint="default"/>
+      </w:rPr>
+    </w:lvl>
+    <w:lvl w:ilvl="7" w:tplc="04190003" w:tentative="1">
+      <w:start w:val="1"/>
+      <w:numFmt w:val="bullet"/>
+      <w:lvlText w:val="o"/>
+      <w:lvlJc w:val="left"/>
+      <w:pPr>
+        <w:ind w:left="5760" w:hanging="360"/>
+      </w:pPr>
+      <w:rPr>
+        <w:rFonts w:ascii="Courier New" w:hAnsi="Courier New" w:cs="Courier New" w:hint="default"/>
+      </w:rPr>
+    </w:lvl>
+    <w:lvl w:ilvl="8" w:tplc="04190005" w:tentative="1">
+      <w:start w:val="1"/>
+      <w:numFmt w:val="bullet"/>
+      <w:lvlText w:val=""/>
+      <w:lvlJc w:val="left"/>
+      <w:pPr>
+        <w:ind w:left="6480" w:hanging="360"/>
+      </w:pPr>
+      <w:rPr>
+        <w:rFonts w:ascii="Wingdings" w:hAnsi="Wingdings" w:hint="default"/>
+      </w:rPr>
+    </w:lvl>
+  </w:abstractNum>
+  <w:abstractNum w:abstractNumId="2" w15:restartNumberingAfterBreak="0">
+    <w:nsid w:val="7E7B1395"/>
+    <w:multiLevelType w:val="hybridMultilevel"/>
+    <w:tmpl w:val="E1763058"/>
+    <w:lvl w:ilvl="0" w:tplc="04190001">
+      <w:start w:val="1"/>
+      <w:numFmt w:val="bullet"/>
+      <w:lvlText w:val=""/>
+      <w:lvlJc w:val="left"/>
+      <w:pPr>
+        <w:ind w:left="720" w:hanging="360"/>
+      </w:pPr>
+      <w:rPr>
+        <w:rFonts w:ascii="Symbol" w:hAnsi="Symbol" w:hint="default"/>
+      </w:rPr>
+    </w:lvl>
+    <w:lvl w:ilvl="1" w:tplc="04190003" w:tentative="1">
+      <w:start w:val="1"/>
+      <w:numFmt w:val="bullet"/>
+      <w:lvlText w:val="o"/>
+      <w:lvlJc w:val="left"/>
+      <w:pPr>
+        <w:ind w:left="1440" w:hanging="360"/>
+      </w:pPr>
+      <w:rPr>
+        <w:rFonts w:ascii="Courier New" w:hAnsi="Courier New" w:cs="Courier New" w:hint="default"/>
+      </w:rPr>
+    </w:lvl>
+    <w:lvl w:ilvl="2" w:tplc="04190005" w:tentative="1">
+      <w:start w:val="1"/>
+      <w:numFmt w:val="bullet"/>
+      <w:lvlText w:val=""/>
+      <w:lvlJc w:val="left"/>
+      <w:pPr>
+        <w:ind w:left="2160" w:hanging="360"/>
+      </w:pPr>
+      <w:rPr>
+        <w:rFonts w:ascii="Wingdings" w:hAnsi="Wingdings" w:hint="default"/>
+      </w:rPr>
+    </w:lvl>
+    <w:lvl w:ilvl="3" w:tplc="04190001" w:tentative="1">
+      <w:start w:val="1"/>
+      <w:numFmt w:val="bullet"/>
+      <w:lvlText w:val=""/>
+      <w:lvlJc w:val="left"/>
+      <w:pPr>
+        <w:ind w:left="2880" w:hanging="360"/>
+      </w:pPr>
+      <w:rPr>
+        <w:rFonts w:ascii="Symbol" w:hAnsi="Symbol" w:hint="default"/>
+      </w:rPr>
+    </w:lvl>
+    <w:lvl w:ilvl="4" w:tplc="04190003" w:tentative="1">
+      <w:start w:val="1"/>
+      <w:numFmt w:val="bullet"/>
+      <w:lvlText w:val="o"/>
+      <w:lvlJc w:val="left"/>
+      <w:pPr>
+        <w:ind w:left="3600" w:hanging="360"/>
+      </w:pPr>
+      <w:rPr>
+        <w:rFonts w:ascii="Courier New" w:hAnsi="Courier New" w:cs="Courier New" w:hint="default"/>
+      </w:rPr>
+    </w:lvl>
+    <w:lvl w:ilvl="5" w:tplc="04190005" w:tentative="1">
+      <w:start w:val="1"/>
+      <w:numFmt w:val="bullet"/>
+      <w:lvlText w:val=""/>
+      <w:lvlJc w:val="left"/>
+      <w:pPr>
+        <w:ind w:left="4320" w:hanging="360"/>
+      </w:pPr>
+      <w:rPr>
+        <w:rFonts w:ascii="Wingdings" w:hAnsi="Wingdings" w:hint="default"/>
+      </w:rPr>
+    </w:lvl>
+    <w:lvl w:ilvl="6" w:tplc="04190001" w:tentative="1">
+      <w:start w:val="1"/>
+      <w:numFmt w:val="bullet"/>
+      <w:lvlText w:val=""/>
+      <w:lvlJc w:val="left"/>
+      <w:pPr>
+        <w:ind w:left="5040" w:hanging="360"/>
+      </w:pPr>
+      <w:rPr>
+        <w:rFonts w:ascii="Symbol" w:hAnsi="Symbol" w:hint="default"/>
+      </w:rPr>
+    </w:lvl>
+    <w:lvl w:ilvl="7" w:tplc="04190003" w:tentative="1">
+      <w:start w:val="1"/>
+      <w:numFmt w:val="bullet"/>
+      <w:lvlText w:val="o"/>
+      <w:lvlJc w:val="left"/>
+      <w:pPr>
+        <w:ind w:left="5760" w:hanging="360"/>
+      </w:pPr>
+      <w:rPr>
+        <w:rFonts w:ascii="Courier New" w:hAnsi="Courier New" w:cs="Courier New" w:hint="default"/>
+      </w:rPr>
+    </w:lvl>
+    <w:lvl w:ilvl="8" w:tplc="04190005" w:tentative="1">
+      <w:start w:val="1"/>
+      <w:numFmt w:val="bullet"/>
+      <w:lvlText w:val=""/>
+      <w:lvlJc w:val="left"/>
+      <w:pPr>
+        <w:ind w:left="6480" w:hanging="360"/>
+      </w:pPr>
+      <w:rPr>
+        <w:rFonts w:ascii="Wingdings" w:hAnsi="Wingdings" w:hint="default"/>
+      </w:rPr>
+    </w:lvl>
+  </w:abstractNum>
   <w:num w:numId="1">
     <w:abstractNumId w:val="0"/>
+  </w:num>
+  <w:num w:numId="2">
+    <w:abstractNumId w:val="2"/>
+  </w:num>
+  <w:num w:numId="3">
+    <w:abstractNumId w:val="1"/>
   </w:num>
 </w:numbering>
 </file>
 
 <file path=word/styles.xml><?xml version="1.0" encoding="utf-8"?>
-<w:styles xmlns:mc="http://schemas.openxmlformats.org/markup-compatibility/2006" xmlns:r="http://schemas.openxmlformats.org/officeDocument/2006/relationships" xmlns:w="http://schemas.openxmlformats.org/wordprocessingml/2006/main" xmlns:w14="http://schemas.microsoft.com/office/word/2010/wordml" xmlns:w15="http://schemas.microsoft.com/office/word/2012/wordml" xmlns:w16cex="http://schemas.microsoft.com/office/word/2018/wordml/cex" xmlns:w16cid="http://schemas.microsoft.com/office/word/2016/wordml/cid" xmlns:w16="http://schemas.microsoft.com/office/word/2018/wordml" xmlns:w16se="http://schemas.microsoft.com/office/word/2015/wordml/symex" mc:Ignorable="w14 w15 w16se w16cid w16 w16cex">
+<w:styles xmlns:mc="http://schemas.openxmlformats.org/markup-compatibility/2006" xmlns:r="http://schemas.openxmlformats.org/officeDocument/2006/relationships" xmlns:w="http://schemas.openxmlformats.org/wordprocessingml/2006/main" xmlns:w14="http://schemas.microsoft.com/office/word/2010/wordml" xmlns:w15="http://schemas.microsoft.com/office/word/2012/wordml" xmlns:w16cex="http://schemas.microsoft.com/office/word/2018/wordml/cex" xmlns:w16cid="http://schemas.microsoft.com/office/word/2016/wordml/cid" xmlns:w16="http://schemas.microsoft.com/office/word/2018/wordml" xmlns:w16sdtdh="http://schemas.microsoft.com/office/word/2020/wordml/sdtdatahash" xmlns:w16se="http://schemas.microsoft.com/office/word/2015/wordml/symex" mc:Ignorable="w14 w15 w16se w16cid w16 w16cex w16sdtdh">
   <w:docDefaults>
     <w:rPrDefault>
       <w:rPr>

</xml_diff>

<commit_message>
Updated Algorithm to confirm with input data format. Added two notes in Task in Documentation.
</commit_message>
<xml_diff>
--- a/Documentation/Задание 3 тур.DOCX
+++ b/Documentation/Задание 3 тур.DOCX
@@ -1,13 +1,12 @@
 
 <file path=word/document.xml><?xml version="1.0" encoding="utf-8"?>
-<w:document xmlns:o="urn:schemas-microsoft-com:office:office" xmlns:r="http://schemas.openxmlformats.org/officeDocument/2006/relationships" xmlns:v="urn:schemas-microsoft-com:vml" xmlns:w="http://schemas.openxmlformats.org/wordprocessingml/2006/main" xmlns:w10="urn:schemas-microsoft-com:office:word" xmlns:wp="http://schemas.openxmlformats.org/drawingml/2006/wordprocessingDrawing" xmlns:wps="http://schemas.microsoft.com/office/word/2010/wordprocessingShape" xmlns:wpg="http://schemas.microsoft.com/office/word/2010/wordprocessingGroup" xmlns:mc="http://schemas.openxmlformats.org/markup-compatibility/2006" xmlns:wp14="http://schemas.microsoft.com/office/word/2010/wordprocessingDrawing" xmlns:w14="http://schemas.microsoft.com/office/word/2010/wordml" xmlns:w15="http://schemas.microsoft.com/office/word/2012/wordml" mc:Ignorable="w14 wp14 w15">
+<w:document xmlns:wpc="http://schemas.microsoft.com/office/word/2010/wordprocessingCanvas" xmlns:cx="http://schemas.microsoft.com/office/drawing/2014/chartex" xmlns:cx1="http://schemas.microsoft.com/office/drawing/2015/9/8/chartex" xmlns:cx2="http://schemas.microsoft.com/office/drawing/2015/10/21/chartex" xmlns:cx3="http://schemas.microsoft.com/office/drawing/2016/5/9/chartex" xmlns:cx4="http://schemas.microsoft.com/office/drawing/2016/5/10/chartex" xmlns:cx5="http://schemas.microsoft.com/office/drawing/2016/5/11/chartex" xmlns:cx6="http://schemas.microsoft.com/office/drawing/2016/5/12/chartex" xmlns:cx7="http://schemas.microsoft.com/office/drawing/2016/5/13/chartex" xmlns:cx8="http://schemas.microsoft.com/office/drawing/2016/5/14/chartex" xmlns:mc="http://schemas.openxmlformats.org/markup-compatibility/2006" xmlns:aink="http://schemas.microsoft.com/office/drawing/2016/ink" xmlns:am3d="http://schemas.microsoft.com/office/drawing/2017/model3d" xmlns:o="urn:schemas-microsoft-com:office:office" xmlns:r="http://schemas.openxmlformats.org/officeDocument/2006/relationships" xmlns:m="http://schemas.openxmlformats.org/officeDocument/2006/math" xmlns:v="urn:schemas-microsoft-com:vml" xmlns:wp14="http://schemas.microsoft.com/office/word/2010/wordprocessingDrawing" xmlns:wp="http://schemas.openxmlformats.org/drawingml/2006/wordprocessingDrawing" xmlns:w10="urn:schemas-microsoft-com:office:word" xmlns:w="http://schemas.openxmlformats.org/wordprocessingml/2006/main" xmlns:w14="http://schemas.microsoft.com/office/word/2010/wordml" xmlns:w15="http://schemas.microsoft.com/office/word/2012/wordml" xmlns:w16cex="http://schemas.microsoft.com/office/word/2018/wordml/cex" xmlns:w16cid="http://schemas.microsoft.com/office/word/2016/wordml/cid" xmlns:w16="http://schemas.microsoft.com/office/word/2018/wordml" xmlns:w16sdtdh="http://schemas.microsoft.com/office/word/2020/wordml/sdtdatahash" xmlns:w16se="http://schemas.microsoft.com/office/word/2015/wordml/symex" xmlns:wpg="http://schemas.microsoft.com/office/word/2010/wordprocessingGroup" xmlns:wpi="http://schemas.microsoft.com/office/word/2010/wordprocessingInk" xmlns:wne="http://schemas.microsoft.com/office/word/2006/wordml" xmlns:wps="http://schemas.microsoft.com/office/word/2010/wordprocessingShape" mc:Ignorable="w14 w15 w16se w16cid w16 w16cex w16sdtdh wp14">
   <w:body>
     <w:p>
       <w:pPr>
-        <w:pStyle w:val="Normal"/>
         <w:jc w:val="center"/>
         <w:rPr>
-          <w:rFonts w:ascii="Times New Roman" w:hAnsi="Times New Roman" w:eastAsia="Times New Roman" w:cs="Times New Roman"/>
+          <w:rFonts w:ascii="Times New Roman" w:eastAsia="Times New Roman" w:hAnsi="Times New Roman" w:cs="Times New Roman"/>
           <w:b/>
           <w:sz w:val="32"/>
           <w:szCs w:val="32"/>
@@ -15,7 +14,7 @@
       </w:pPr>
       <w:r>
         <w:rPr>
-          <w:rFonts w:eastAsia="Times New Roman" w:cs="Times New Roman" w:ascii="Times New Roman" w:hAnsi="Times New Roman"/>
+          <w:rFonts w:ascii="Times New Roman" w:eastAsia="Times New Roman" w:hAnsi="Times New Roman" w:cs="Times New Roman"/>
           <w:b/>
           <w:sz w:val="32"/>
           <w:szCs w:val="32"/>
@@ -25,9 +24,8 @@
     </w:p>
     <w:p>
       <w:pPr>
-        <w:pStyle w:val="Normal"/>
-        <w:rPr>
-          <w:rFonts w:ascii="Times New Roman" w:hAnsi="Times New Roman" w:eastAsia="Times New Roman" w:cs="Times New Roman"/>
+        <w:rPr>
+          <w:rFonts w:ascii="Times New Roman" w:eastAsia="Times New Roman" w:hAnsi="Times New Roman" w:cs="Times New Roman"/>
           <w:b/>
           <w:sz w:val="28"/>
           <w:szCs w:val="28"/>
@@ -36,7 +34,7 @@
       </w:pPr>
       <w:r>
         <w:rPr>
-          <w:rFonts w:eastAsia="Times New Roman" w:cs="Times New Roman" w:ascii="Times New Roman" w:hAnsi="Times New Roman"/>
+          <w:rFonts w:ascii="Times New Roman" w:eastAsia="Times New Roman" w:hAnsi="Times New Roman" w:cs="Times New Roman"/>
           <w:b/>
           <w:sz w:val="28"/>
           <w:szCs w:val="28"/>
@@ -47,16 +45,15 @@
     </w:p>
     <w:p>
       <w:pPr>
-        <w:pStyle w:val="Normal"/>
-        <w:rPr>
-          <w:rFonts w:ascii="Times New Roman" w:hAnsi="Times New Roman" w:eastAsia="Times New Roman" w:cs="Times New Roman"/>
-          <w:sz w:val="28"/>
-          <w:szCs w:val="28"/>
-        </w:rPr>
-      </w:pPr>
-      <w:r>
-        <w:rPr>
-          <w:rFonts w:eastAsia="Times New Roman" w:cs="Times New Roman" w:ascii="Times New Roman" w:hAnsi="Times New Roman"/>
+        <w:rPr>
+          <w:rFonts w:ascii="Times New Roman" w:eastAsia="Times New Roman" w:hAnsi="Times New Roman" w:cs="Times New Roman"/>
+          <w:sz w:val="28"/>
+          <w:szCs w:val="28"/>
+        </w:rPr>
+      </w:pPr>
+      <w:r>
+        <w:rPr>
+          <w:rFonts w:ascii="Times New Roman" w:eastAsia="Times New Roman" w:hAnsi="Times New Roman" w:cs="Times New Roman"/>
           <w:sz w:val="28"/>
           <w:szCs w:val="28"/>
         </w:rPr>
@@ -64,7 +61,7 @@
       </w:r>
       <w:r>
         <w:rPr>
-          <w:rFonts w:eastAsia="Times New Roman" w:cs="Times New Roman" w:ascii="Times New Roman" w:hAnsi="Times New Roman"/>
+          <w:rFonts w:ascii="Times New Roman" w:eastAsia="Times New Roman" w:hAnsi="Times New Roman" w:cs="Times New Roman"/>
           <w:sz w:val="28"/>
           <w:szCs w:val="28"/>
           <w:lang w:val="en-US"/>
@@ -73,15 +70,23 @@
       </w:r>
       <w:r>
         <w:rPr>
-          <w:rFonts w:eastAsia="Times New Roman" w:cs="Times New Roman" w:ascii="Times New Roman" w:hAnsi="Times New Roman"/>
-          <w:sz w:val="28"/>
-          <w:szCs w:val="28"/>
-        </w:rPr>
-        <w:t xml:space="preserve"> РЛС типа “точка-точка”. Таким образом, чтобы отправить данные с одной РЛС на другую, пакет данных может пройти через цепь из нескольких других РЛС. Каждая РЛС имеет уникальный позывной. Для того чтобы каждая РЛС могла корректно определить направление передачи отправляемого пакета она строит таблицу маршрутизации, которая состоит из </w:t>
-      </w:r>
-      <w:r>
-        <w:rPr>
-          <w:rFonts w:eastAsia="Times New Roman" w:cs="Times New Roman" w:ascii="Times New Roman" w:hAnsi="Times New Roman"/>
+          <w:rFonts w:ascii="Times New Roman" w:eastAsia="Times New Roman" w:hAnsi="Times New Roman" w:cs="Times New Roman"/>
+          <w:sz w:val="28"/>
+          <w:szCs w:val="28"/>
+        </w:rPr>
+        <w:t xml:space="preserve"> РЛС типа “точка-точка”. Таким образом, чтобы отправить данные с одной РЛС на др</w:t>
+      </w:r>
+      <w:r>
+        <w:rPr>
+          <w:rFonts w:ascii="Times New Roman" w:eastAsia="Times New Roman" w:hAnsi="Times New Roman" w:cs="Times New Roman"/>
+          <w:sz w:val="28"/>
+          <w:szCs w:val="28"/>
+        </w:rPr>
+        <w:t xml:space="preserve">угую, пакет данных может пройти через цепь из нескольких других РЛС. Каждая РЛС имеет уникальный позывной. Для того чтобы каждая РЛС могла корректно определить направление передачи отправляемого пакета она строит таблицу маршрутизации, которая состоит из </w:t>
+      </w:r>
+      <w:r>
+        <w:rPr>
+          <w:rFonts w:ascii="Times New Roman" w:eastAsia="Times New Roman" w:hAnsi="Times New Roman" w:cs="Times New Roman"/>
           <w:sz w:val="28"/>
           <w:szCs w:val="28"/>
           <w:lang w:val="en-US"/>
@@ -90,29 +95,37 @@
       </w:r>
       <w:r>
         <w:rPr>
-          <w:rFonts w:eastAsia="Times New Roman" w:cs="Times New Roman" w:ascii="Times New Roman" w:hAnsi="Times New Roman"/>
-          <w:sz w:val="28"/>
-          <w:szCs w:val="28"/>
-        </w:rPr>
-        <w:t>-1 столбцов. Первая строка хранит позывные целевых РЛС, вторая строка хранит времена между отправкой и получением пакета целевыми станциями (задержки), в третьей строке указываются позывные РЛС, на которые надо передать пакет, чтобы он достиг цели. Для создания таблиц маршрутизации известны:</w:t>
-      </w:r>
-    </w:p>
-    <w:p>
-      <w:pPr>
-        <w:pStyle w:val="ListParagraph"/>
+          <w:rFonts w:ascii="Times New Roman" w:eastAsia="Times New Roman" w:hAnsi="Times New Roman" w:cs="Times New Roman"/>
+          <w:sz w:val="28"/>
+          <w:szCs w:val="28"/>
+        </w:rPr>
+        <w:t>-1 столбцов. Первая строка хранит позывные целевых РЛС, вторая строка хранит времена между отправкой и получением пакета целевыми станциями (задержки), в третьей строке указываются позывные РЛС, на которые надо передать пакет, чтобы он достиг цели. Для соз</w:t>
+      </w:r>
+      <w:r>
+        <w:rPr>
+          <w:rFonts w:ascii="Times New Roman" w:eastAsia="Times New Roman" w:hAnsi="Times New Roman" w:cs="Times New Roman"/>
+          <w:sz w:val="28"/>
+          <w:szCs w:val="28"/>
+        </w:rPr>
+        <w:t>дания таблиц маршрутизации известны:</w:t>
+      </w:r>
+    </w:p>
+    <w:p>
+      <w:pPr>
+        <w:pStyle w:val="a7"/>
         <w:numPr>
           <w:ilvl w:val="0"/>
           <w:numId w:val="1"/>
         </w:numPr>
         <w:rPr>
-          <w:rFonts w:ascii="Times New Roman" w:hAnsi="Times New Roman" w:eastAsia="Times New Roman" w:cs="Times New Roman"/>
-          <w:sz w:val="28"/>
-          <w:szCs w:val="28"/>
-        </w:rPr>
-      </w:pPr>
-      <w:r>
-        <w:rPr>
-          <w:rFonts w:eastAsia="Times New Roman" w:cs="Times New Roman" w:ascii="Times New Roman" w:hAnsi="Times New Roman"/>
+          <w:rFonts w:ascii="Times New Roman" w:eastAsia="Times New Roman" w:hAnsi="Times New Roman" w:cs="Times New Roman"/>
+          <w:sz w:val="28"/>
+          <w:szCs w:val="28"/>
+        </w:rPr>
+      </w:pPr>
+      <w:r>
+        <w:rPr>
+          <w:rFonts w:ascii="Times New Roman" w:eastAsia="Times New Roman" w:hAnsi="Times New Roman" w:cs="Times New Roman"/>
           <w:sz w:val="28"/>
           <w:szCs w:val="28"/>
         </w:rPr>
@@ -121,20 +134,20 @@
     </w:p>
     <w:p>
       <w:pPr>
-        <w:pStyle w:val="ListParagraph"/>
+        <w:pStyle w:val="a7"/>
         <w:numPr>
           <w:ilvl w:val="0"/>
           <w:numId w:val="1"/>
         </w:numPr>
         <w:rPr>
-          <w:rFonts w:ascii="Times New Roman" w:hAnsi="Times New Roman" w:eastAsia="Times New Roman" w:cs="Times New Roman"/>
-          <w:sz w:val="28"/>
-          <w:szCs w:val="28"/>
-        </w:rPr>
-      </w:pPr>
-      <w:r>
-        <w:rPr>
-          <w:rFonts w:eastAsia="Times New Roman" w:cs="Times New Roman" w:ascii="Times New Roman" w:hAnsi="Times New Roman"/>
+          <w:rFonts w:ascii="Times New Roman" w:eastAsia="Times New Roman" w:hAnsi="Times New Roman" w:cs="Times New Roman"/>
+          <w:sz w:val="28"/>
+          <w:szCs w:val="28"/>
+        </w:rPr>
+      </w:pPr>
+      <w:r>
+        <w:rPr>
+          <w:rFonts w:ascii="Times New Roman" w:eastAsia="Times New Roman" w:hAnsi="Times New Roman" w:cs="Times New Roman"/>
           <w:sz w:val="28"/>
           <w:szCs w:val="28"/>
         </w:rPr>
@@ -143,20 +156,20 @@
     </w:p>
     <w:p>
       <w:pPr>
-        <w:pStyle w:val="ListParagraph"/>
+        <w:pStyle w:val="a7"/>
         <w:numPr>
           <w:ilvl w:val="0"/>
           <w:numId w:val="1"/>
         </w:numPr>
         <w:rPr>
-          <w:rFonts w:ascii="Times New Roman" w:hAnsi="Times New Roman" w:eastAsia="Times New Roman" w:cs="Times New Roman"/>
-          <w:sz w:val="28"/>
-          <w:szCs w:val="28"/>
-        </w:rPr>
-      </w:pPr>
-      <w:r>
-        <w:rPr>
-          <w:rFonts w:eastAsia="Times New Roman" w:cs="Times New Roman" w:ascii="Times New Roman" w:hAnsi="Times New Roman"/>
+          <w:rFonts w:ascii="Times New Roman" w:eastAsia="Times New Roman" w:hAnsi="Times New Roman" w:cs="Times New Roman"/>
+          <w:sz w:val="28"/>
+          <w:szCs w:val="28"/>
+        </w:rPr>
+      </w:pPr>
+      <w:r>
+        <w:rPr>
+          <w:rFonts w:ascii="Times New Roman" w:eastAsia="Times New Roman" w:hAnsi="Times New Roman" w:cs="Times New Roman"/>
           <w:sz w:val="28"/>
           <w:szCs w:val="28"/>
         </w:rPr>
@@ -165,20 +178,20 @@
     </w:p>
     <w:p>
       <w:pPr>
-        <w:pStyle w:val="ListParagraph"/>
+        <w:pStyle w:val="a7"/>
         <w:numPr>
           <w:ilvl w:val="0"/>
           <w:numId w:val="1"/>
         </w:numPr>
         <w:rPr>
-          <w:rFonts w:ascii="Times New Roman" w:hAnsi="Times New Roman" w:eastAsia="Times New Roman" w:cs="Times New Roman"/>
-          <w:sz w:val="28"/>
-          <w:szCs w:val="28"/>
-        </w:rPr>
-      </w:pPr>
-      <w:r>
-        <w:rPr>
-          <w:rFonts w:eastAsia="Times New Roman" w:cs="Times New Roman" w:ascii="Times New Roman" w:hAnsi="Times New Roman"/>
+          <w:rFonts w:ascii="Times New Roman" w:eastAsia="Times New Roman" w:hAnsi="Times New Roman" w:cs="Times New Roman"/>
+          <w:sz w:val="28"/>
+          <w:szCs w:val="28"/>
+        </w:rPr>
+      </w:pPr>
+      <w:r>
+        <w:rPr>
+          <w:rFonts w:ascii="Times New Roman" w:eastAsia="Times New Roman" w:hAnsi="Times New Roman" w:cs="Times New Roman"/>
           <w:sz w:val="28"/>
           <w:szCs w:val="28"/>
         </w:rPr>
@@ -187,16 +200,15 @@
     </w:p>
     <w:p>
       <w:pPr>
-        <w:pStyle w:val="Normal"/>
-        <w:rPr>
-          <w:rFonts w:ascii="Times New Roman" w:hAnsi="Times New Roman" w:eastAsia="Times New Roman" w:cs="Times New Roman"/>
-          <w:sz w:val="28"/>
-          <w:szCs w:val="28"/>
-        </w:rPr>
-      </w:pPr>
-      <w:r>
-        <w:rPr>
-          <w:rFonts w:eastAsia="Times New Roman" w:cs="Times New Roman" w:ascii="Times New Roman" w:hAnsi="Times New Roman"/>
+        <w:rPr>
+          <w:rFonts w:ascii="Times New Roman" w:eastAsia="Times New Roman" w:hAnsi="Times New Roman" w:cs="Times New Roman"/>
+          <w:sz w:val="28"/>
+          <w:szCs w:val="28"/>
+        </w:rPr>
+      </w:pPr>
+      <w:r>
+        <w:rPr>
+          <w:rFonts w:ascii="Times New Roman" w:eastAsia="Times New Roman" w:hAnsi="Times New Roman" w:cs="Times New Roman"/>
           <w:sz w:val="28"/>
           <w:szCs w:val="28"/>
         </w:rPr>
@@ -205,20 +217,20 @@
     </w:p>
     <w:p>
       <w:pPr>
-        <w:pStyle w:val="ListParagraph"/>
+        <w:pStyle w:val="a7"/>
         <w:numPr>
           <w:ilvl w:val="0"/>
           <w:numId w:val="2"/>
         </w:numPr>
         <w:rPr>
-          <w:rFonts w:ascii="Times New Roman" w:hAnsi="Times New Roman" w:eastAsia="Times New Roman" w:cs="Times New Roman"/>
-          <w:sz w:val="28"/>
-          <w:szCs w:val="28"/>
-        </w:rPr>
-      </w:pPr>
-      <w:r>
-        <w:rPr>
-          <w:rFonts w:eastAsia="Times New Roman" w:cs="Times New Roman" w:ascii="Times New Roman" w:hAnsi="Times New Roman"/>
+          <w:rFonts w:ascii="Times New Roman" w:eastAsia="Times New Roman" w:hAnsi="Times New Roman" w:cs="Times New Roman"/>
+          <w:sz w:val="28"/>
+          <w:szCs w:val="28"/>
+        </w:rPr>
+      </w:pPr>
+      <w:r>
+        <w:rPr>
+          <w:rFonts w:ascii="Times New Roman" w:eastAsia="Times New Roman" w:hAnsi="Times New Roman" w:cs="Times New Roman"/>
           <w:sz w:val="28"/>
           <w:szCs w:val="28"/>
         </w:rPr>
@@ -227,42 +239,50 @@
     </w:p>
     <w:p>
       <w:pPr>
-        <w:pStyle w:val="ListParagraph"/>
+        <w:pStyle w:val="a7"/>
         <w:numPr>
           <w:ilvl w:val="0"/>
           <w:numId w:val="2"/>
         </w:numPr>
         <w:rPr>
-          <w:rFonts w:ascii="Times New Roman" w:hAnsi="Times New Roman" w:eastAsia="Times New Roman" w:cs="Times New Roman"/>
-          <w:sz w:val="28"/>
-          <w:szCs w:val="28"/>
-        </w:rPr>
-      </w:pPr>
-      <w:r>
-        <w:rPr>
-          <w:rFonts w:eastAsia="Times New Roman" w:cs="Times New Roman" w:ascii="Times New Roman" w:hAnsi="Times New Roman"/>
-          <w:sz w:val="28"/>
-          <w:szCs w:val="28"/>
-        </w:rPr>
-        <w:t>Отобразить на карте линии связи</w:t>
-      </w:r>
-    </w:p>
-    <w:p>
-      <w:pPr>
-        <w:pStyle w:val="ListParagraph"/>
+          <w:rFonts w:ascii="Times New Roman" w:eastAsia="Times New Roman" w:hAnsi="Times New Roman" w:cs="Times New Roman"/>
+          <w:sz w:val="28"/>
+          <w:szCs w:val="28"/>
+        </w:rPr>
+      </w:pPr>
+      <w:r>
+        <w:rPr>
+          <w:rFonts w:ascii="Times New Roman" w:eastAsia="Times New Roman" w:hAnsi="Times New Roman" w:cs="Times New Roman"/>
+          <w:sz w:val="28"/>
+          <w:szCs w:val="28"/>
+        </w:rPr>
+        <w:t xml:space="preserve">Отобразить на карте линии </w:t>
+      </w:r>
+      <w:r>
+        <w:rPr>
+          <w:rFonts w:ascii="Times New Roman" w:eastAsia="Times New Roman" w:hAnsi="Times New Roman" w:cs="Times New Roman"/>
+          <w:sz w:val="28"/>
+          <w:szCs w:val="28"/>
+        </w:rPr>
+        <w:t>связи</w:t>
+      </w:r>
+    </w:p>
+    <w:p>
+      <w:pPr>
+        <w:pStyle w:val="a7"/>
         <w:numPr>
           <w:ilvl w:val="0"/>
           <w:numId w:val="2"/>
         </w:numPr>
         <w:rPr>
-          <w:rFonts w:ascii="Times New Roman" w:hAnsi="Times New Roman" w:eastAsia="Times New Roman" w:cs="Times New Roman"/>
-          <w:sz w:val="28"/>
-          <w:szCs w:val="28"/>
-        </w:rPr>
-      </w:pPr>
-      <w:r>
-        <w:rPr>
-          <w:rFonts w:eastAsia="Times New Roman" w:cs="Times New Roman" w:ascii="Times New Roman" w:hAnsi="Times New Roman"/>
+          <w:rFonts w:ascii="Times New Roman" w:eastAsia="Times New Roman" w:hAnsi="Times New Roman" w:cs="Times New Roman"/>
+          <w:sz w:val="28"/>
+          <w:szCs w:val="28"/>
+        </w:rPr>
+      </w:pPr>
+      <w:r>
+        <w:rPr>
+          <w:rFonts w:ascii="Times New Roman" w:eastAsia="Times New Roman" w:hAnsi="Times New Roman" w:cs="Times New Roman"/>
           <w:sz w:val="28"/>
           <w:szCs w:val="28"/>
         </w:rPr>
@@ -271,16 +291,15 @@
     </w:p>
     <w:p>
       <w:pPr>
-        <w:pStyle w:val="Normal"/>
-        <w:rPr>
-          <w:rFonts w:ascii="Times New Roman" w:hAnsi="Times New Roman" w:eastAsia="Times New Roman" w:cs="Times New Roman"/>
-          <w:sz w:val="28"/>
-          <w:szCs w:val="28"/>
-        </w:rPr>
-      </w:pPr>
-      <w:r>
-        <w:rPr>
-          <w:rFonts w:eastAsia="Times New Roman" w:cs="Times New Roman" w:ascii="Times New Roman" w:hAnsi="Times New Roman"/>
+        <w:rPr>
+          <w:rFonts w:ascii="Times New Roman" w:eastAsia="Times New Roman" w:hAnsi="Times New Roman" w:cs="Times New Roman"/>
+          <w:sz w:val="28"/>
+          <w:szCs w:val="28"/>
+        </w:rPr>
+      </w:pPr>
+      <w:r>
+        <w:rPr>
+          <w:rFonts w:ascii="Times New Roman" w:eastAsia="Times New Roman" w:hAnsi="Times New Roman" w:cs="Times New Roman"/>
           <w:sz w:val="28"/>
           <w:szCs w:val="28"/>
         </w:rPr>
@@ -288,7 +307,7 @@
       </w:r>
       <w:r>
         <w:rPr>
-          <w:rFonts w:eastAsia="Times New Roman" w:cs="Times New Roman" w:ascii="Times New Roman" w:hAnsi="Times New Roman"/>
+          <w:rFonts w:ascii="Times New Roman" w:eastAsia="Times New Roman" w:hAnsi="Times New Roman" w:cs="Times New Roman"/>
           <w:sz w:val="28"/>
           <w:szCs w:val="28"/>
           <w:lang w:val="en-US"/>
@@ -297,7 +316,7 @@
       </w:r>
       <w:r>
         <w:rPr>
-          <w:rFonts w:eastAsia="Times New Roman" w:cs="Times New Roman" w:ascii="Times New Roman" w:hAnsi="Times New Roman"/>
+          <w:rFonts w:ascii="Times New Roman" w:eastAsia="Times New Roman" w:hAnsi="Times New Roman" w:cs="Times New Roman"/>
           <w:sz w:val="28"/>
           <w:szCs w:val="28"/>
         </w:rPr>
@@ -305,7 +324,7 @@
       </w:r>
       <w:r>
         <w:rPr>
-          <w:rFonts w:eastAsia="Times New Roman" w:cs="Times New Roman" w:ascii="Times New Roman" w:hAnsi="Times New Roman"/>
+          <w:rFonts w:ascii="Times New Roman" w:eastAsia="Times New Roman" w:hAnsi="Times New Roman" w:cs="Times New Roman"/>
           <w:sz w:val="28"/>
           <w:szCs w:val="28"/>
           <w:lang w:val="en-US"/>
@@ -314,7 +333,7 @@
       </w:r>
       <w:r>
         <w:rPr>
-          <w:rFonts w:eastAsia="Times New Roman" w:cs="Times New Roman" w:ascii="Times New Roman" w:hAnsi="Times New Roman"/>
+          <w:rFonts w:ascii="Times New Roman" w:eastAsia="Times New Roman" w:hAnsi="Times New Roman" w:cs="Times New Roman"/>
           <w:sz w:val="28"/>
           <w:szCs w:val="28"/>
         </w:rPr>
@@ -323,9 +342,8 @@
     </w:p>
     <w:p>
       <w:pPr>
-        <w:pStyle w:val="Normal"/>
-        <w:rPr>
-          <w:rFonts w:ascii="Times New Roman" w:hAnsi="Times New Roman" w:eastAsia="Times New Roman" w:cs="Times New Roman"/>
+        <w:rPr>
+          <w:rFonts w:ascii="Times New Roman" w:eastAsia="Times New Roman" w:hAnsi="Times New Roman" w:cs="Times New Roman"/>
           <w:b/>
           <w:sz w:val="28"/>
           <w:szCs w:val="28"/>
@@ -334,7 +352,7 @@
       </w:pPr>
       <w:r>
         <w:rPr>
-          <w:rFonts w:eastAsia="Times New Roman" w:cs="Times New Roman" w:ascii="Times New Roman" w:hAnsi="Times New Roman"/>
+          <w:rFonts w:ascii="Times New Roman" w:eastAsia="Times New Roman" w:hAnsi="Times New Roman" w:cs="Times New Roman"/>
           <w:b/>
           <w:sz w:val="28"/>
           <w:szCs w:val="28"/>
@@ -345,124 +363,70 @@
     </w:p>
     <w:p>
       <w:pPr>
-        <w:pStyle w:val="Normal"/>
-        <w:rPr>
-          <w:rFonts w:ascii="Times New Roman" w:hAnsi="Times New Roman" w:eastAsia="Times New Roman" w:cs="Times New Roman"/>
-          <w:sz w:val="28"/>
-          <w:szCs w:val="28"/>
-        </w:rPr>
-      </w:pPr>
-      <w:r>
-        <w:rPr>
-          <w:rFonts w:eastAsia="Times New Roman" w:cs="Times New Roman" w:ascii="Times New Roman" w:hAnsi="Times New Roman"/>
-          <w:sz w:val="28"/>
-          <w:szCs w:val="28"/>
-        </w:rPr>
-        <w:t>Во входном файле INPUT.</w:t>
-      </w:r>
-      <w:r>
-        <w:rPr>
-          <w:rFonts w:eastAsia="Times New Roman" w:cs="Times New Roman" w:ascii="Times New Roman" w:hAnsi="Times New Roman"/>
-          <w:sz w:val="28"/>
-          <w:szCs w:val="28"/>
-        </w:rPr>
-        <w:t>JSON</w:t>
-      </w:r>
-      <w:r>
-        <w:rPr>
-          <w:rFonts w:eastAsia="Times New Roman" w:cs="Times New Roman" w:ascii="Times New Roman" w:hAnsi="Times New Roman"/>
-          <w:sz w:val="28"/>
-          <w:szCs w:val="28"/>
-        </w:rPr>
-        <w:t xml:space="preserve"> содерж</w:t>
-      </w:r>
-      <w:r>
-        <w:rPr>
-          <w:rFonts w:eastAsia="Times New Roman" w:cs="Times New Roman" w:ascii="Times New Roman" w:hAnsi="Times New Roman"/>
-          <w:sz w:val="28"/>
-          <w:szCs w:val="28"/>
-        </w:rPr>
-        <w:t>ится объект со следующими ключами</w:t>
-      </w:r>
-      <w:r>
-        <w:rPr>
-          <w:rFonts w:eastAsia="Times New Roman" w:cs="Times New Roman" w:ascii="Times New Roman" w:hAnsi="Times New Roman"/>
-          <w:sz w:val="28"/>
-          <w:szCs w:val="28"/>
-        </w:rPr>
-        <w:t>:</w:t>
-      </w:r>
-    </w:p>
-    <w:p>
-      <w:pPr>
-        <w:pStyle w:val="Normal"/>
+        <w:rPr>
+          <w:rFonts w:ascii="Times New Roman" w:eastAsia="Times New Roman" w:hAnsi="Times New Roman" w:cs="Times New Roman"/>
+          <w:sz w:val="28"/>
+          <w:szCs w:val="28"/>
+        </w:rPr>
+      </w:pPr>
+      <w:r>
+        <w:rPr>
+          <w:rFonts w:ascii="Times New Roman" w:eastAsia="Times New Roman" w:hAnsi="Times New Roman" w:cs="Times New Roman"/>
+          <w:sz w:val="28"/>
+          <w:szCs w:val="28"/>
+        </w:rPr>
+        <w:t>Во входном файле INPUT.JSON содержится объект со следующими ключами:</w:t>
+      </w:r>
+    </w:p>
+    <w:p>
+      <w:pPr>
         <w:numPr>
           <w:ilvl w:val="0"/>
           <w:numId w:val="3"/>
         </w:numPr>
-        <w:rPr/>
-      </w:pPr>
-      <w:r>
-        <w:rPr>
-          <w:rFonts w:eastAsia="Times New Roman" w:cs="Times New Roman" w:ascii="Times New Roman" w:hAnsi="Times New Roman"/>
+      </w:pPr>
+      <w:r>
+        <w:rPr>
+          <w:rFonts w:ascii="Times New Roman" w:eastAsia="Times New Roman" w:hAnsi="Times New Roman" w:cs="Times New Roman"/>
           <w:color w:val="000000"/>
           <w:sz w:val="28"/>
           <w:szCs w:val="28"/>
         </w:rPr>
-        <w:t>stations_cnt (К</w:t>
-      </w:r>
-      <w:r>
-        <w:rPr>
-          <w:rFonts w:eastAsia="Times New Roman" w:cs="Times New Roman" w:ascii="Times New Roman" w:hAnsi="Times New Roman"/>
+        <w:t xml:space="preserve">stations_cnt (Количество станций N (2 &lt;= N &lt;= </w:t>
+      </w:r>
+      <w:r>
+        <w:rPr>
+          <w:rFonts w:ascii="Times New Roman" w:eastAsia="Times New Roman" w:hAnsi="Times New Roman" w:cs="Times New Roman"/>
+          <w:sz w:val="28"/>
+          <w:szCs w:val="28"/>
+        </w:rPr>
+        <w:t>20</w:t>
+      </w:r>
+      <w:r>
+        <w:rPr>
+          <w:rFonts w:ascii="Times New Roman" w:eastAsia="Times New Roman" w:hAnsi="Times New Roman" w:cs="Times New Roman"/>
           <w:color w:val="000000"/>
           <w:sz w:val="28"/>
           <w:szCs w:val="28"/>
         </w:rPr>
-        <w:t xml:space="preserve">оличество станций N (2 &lt;= N &lt;= </w:t>
-      </w:r>
-      <w:r>
-        <w:rPr>
-          <w:rFonts w:eastAsia="Times New Roman" w:cs="Times New Roman" w:ascii="Times New Roman" w:hAnsi="Times New Roman"/>
-          <w:sz w:val="28"/>
-          <w:szCs w:val="28"/>
-        </w:rPr>
-        <w:t>20</w:t>
-      </w:r>
-      <w:r>
-        <w:rPr>
-          <w:rFonts w:eastAsia="Times New Roman" w:cs="Times New Roman" w:ascii="Times New Roman" w:hAnsi="Times New Roman"/>
-          <w:color w:val="000000"/>
-          <w:sz w:val="28"/>
-          <w:szCs w:val="28"/>
-        </w:rPr>
-        <w:t>)</w:t>
-      </w:r>
-      <w:r>
-        <w:rPr>
-          <w:rFonts w:eastAsia="Times New Roman" w:cs="Times New Roman" w:ascii="Times New Roman" w:hAnsi="Times New Roman"/>
-          <w:color w:val="000000"/>
-          <w:sz w:val="28"/>
-          <w:szCs w:val="28"/>
-        </w:rPr>
-        <w:t>);</w:t>
-      </w:r>
-    </w:p>
-    <w:p>
-      <w:pPr>
-        <w:pStyle w:val="Normal"/>
+        <w:t>));</w:t>
+      </w:r>
+    </w:p>
+    <w:p>
+      <w:pPr>
         <w:numPr>
           <w:ilvl w:val="0"/>
           <w:numId w:val="3"/>
         </w:numPr>
         <w:rPr>
-          <w:rFonts w:ascii="Times New Roman" w:hAnsi="Times New Roman" w:eastAsia="Times New Roman" w:cs="Times New Roman"/>
-          <w:sz w:val="28"/>
-          <w:szCs w:val="28"/>
-        </w:rPr>
-      </w:pPr>
-      <w:r>
-        <w:rPr>
-          <w:rFonts w:eastAsia="Times New Roman" w:cs="Times New Roman" w:ascii="Times New Roman" w:hAnsi="Times New Roman"/>
+          <w:rFonts w:ascii="Times New Roman" w:eastAsia="Times New Roman" w:hAnsi="Times New Roman" w:cs="Times New Roman"/>
+          <w:sz w:val="28"/>
+          <w:szCs w:val="28"/>
+        </w:rPr>
+      </w:pPr>
+      <w:r>
+        <w:rPr>
+          <w:rFonts w:ascii="Times New Roman" w:eastAsia="Times New Roman" w:hAnsi="Times New Roman" w:cs="Times New Roman"/>
           <w:color w:val="000000"/>
           <w:sz w:val="28"/>
           <w:szCs w:val="28"/>
@@ -472,20 +436,19 @@
     </w:p>
     <w:p>
       <w:pPr>
-        <w:pStyle w:val="Normal"/>
         <w:numPr>
           <w:ilvl w:val="1"/>
           <w:numId w:val="3"/>
         </w:numPr>
         <w:rPr>
-          <w:rFonts w:ascii="Times New Roman" w:hAnsi="Times New Roman" w:eastAsia="Times New Roman" w:cs="Times New Roman"/>
-          <w:sz w:val="28"/>
-          <w:szCs w:val="28"/>
-        </w:rPr>
-      </w:pPr>
-      <w:r>
-        <w:rPr>
-          <w:rFonts w:eastAsia="Times New Roman" w:cs="Times New Roman" w:ascii="Times New Roman" w:hAnsi="Times New Roman"/>
+          <w:rFonts w:ascii="Times New Roman" w:eastAsia="Times New Roman" w:hAnsi="Times New Roman" w:cs="Times New Roman"/>
+          <w:sz w:val="28"/>
+          <w:szCs w:val="28"/>
+        </w:rPr>
+      </w:pPr>
+      <w:r>
+        <w:rPr>
+          <w:rFonts w:ascii="Times New Roman" w:eastAsia="Times New Roman" w:hAnsi="Times New Roman" w:cs="Times New Roman"/>
           <w:color w:val="000000"/>
           <w:sz w:val="28"/>
           <w:szCs w:val="28"/>
@@ -494,7 +457,7 @@
       </w:r>
       <w:r>
         <w:rPr>
-          <w:rFonts w:eastAsia="Times New Roman" w:cs="Times New Roman" w:ascii="Times New Roman" w:hAnsi="Times New Roman"/>
+          <w:rFonts w:ascii="Times New Roman" w:eastAsia="Times New Roman" w:hAnsi="Times New Roman" w:cs="Times New Roman"/>
           <w:color w:val="000000"/>
           <w:sz w:val="28"/>
           <w:szCs w:val="28"/>
@@ -504,30 +467,58 @@
       </w:r>
       <w:r>
         <w:rPr>
-          <w:rFonts w:eastAsia="Times New Roman" w:cs="Times New Roman" w:ascii="Times New Roman" w:hAnsi="Times New Roman"/>
+          <w:rFonts w:ascii="Times New Roman" w:eastAsia="Times New Roman" w:hAnsi="Times New Roman" w:cs="Times New Roman"/>
           <w:color w:val="000000"/>
           <w:sz w:val="28"/>
           <w:szCs w:val="28"/>
         </w:rPr>
-        <w:t xml:space="preserve"> &lt;= 1000 – позывной расчёта;</w:t>
-      </w:r>
-    </w:p>
-    <w:p>
-      <w:pPr>
-        <w:pStyle w:val="Normal"/>
+        <w:t xml:space="preserve"> &lt;= </w:t>
+      </w:r>
+      <w:r>
+        <w:rPr>
+          <w:rFonts w:ascii="Times New Roman" w:eastAsia="Times New Roman" w:hAnsi="Times New Roman" w:cs="Times New Roman"/>
+          <w:color w:val="000000"/>
+          <w:sz w:val="28"/>
+          <w:szCs w:val="28"/>
+          <w:lang w:val="en-US"/>
+        </w:rPr>
+        <w:t>200000</w:t>
+      </w:r>
+      <w:r>
+        <w:rPr>
+          <w:rFonts w:ascii="Times New Roman" w:eastAsia="Times New Roman" w:hAnsi="Times New Roman" w:cs="Times New Roman"/>
+          <w:color w:val="000000"/>
+          <w:sz w:val="28"/>
+          <w:szCs w:val="28"/>
+          <w:lang w:val="en-US"/>
+        </w:rPr>
+        <w:t>0</w:t>
+      </w:r>
+      <w:r>
+        <w:rPr>
+          <w:rFonts w:ascii="Times New Roman" w:eastAsia="Times New Roman" w:hAnsi="Times New Roman" w:cs="Times New Roman"/>
+          <w:color w:val="000000"/>
+          <w:sz w:val="28"/>
+          <w:szCs w:val="28"/>
+        </w:rPr>
+        <w:t>– позывной расчёта;</w:t>
+      </w:r>
+    </w:p>
+    <w:p>
+      <w:pPr>
         <w:numPr>
           <w:ilvl w:val="1"/>
           <w:numId w:val="3"/>
         </w:numPr>
         <w:rPr>
-          <w:rFonts w:ascii="Times New Roman" w:hAnsi="Times New Roman" w:eastAsia="Times New Roman" w:cs="Times New Roman"/>
-          <w:sz w:val="28"/>
-          <w:szCs w:val="28"/>
-        </w:rPr>
-      </w:pPr>
-      <w:r>
-        <w:rPr>
-          <w:rFonts w:eastAsia="Times New Roman" w:cs="Times New Roman" w:ascii="Times New Roman" w:hAnsi="Times New Roman"/>
+          <w:rFonts w:ascii="Times New Roman" w:eastAsia="Times New Roman" w:hAnsi="Times New Roman" w:cs="Times New Roman"/>
+          <w:sz w:val="28"/>
+          <w:szCs w:val="28"/>
+        </w:rPr>
+      </w:pPr>
+      <w:r>
+        <w:rPr>
+          <w:rFonts w:ascii="Times New Roman" w:eastAsia="Times New Roman" w:hAnsi="Times New Roman" w:cs="Times New Roman"/>
           <w:color w:val="000000"/>
           <w:sz w:val="28"/>
           <w:szCs w:val="28"/>
@@ -536,7 +527,7 @@
       </w:r>
       <w:r>
         <w:rPr>
-          <w:rFonts w:eastAsia="Times New Roman" w:cs="Times New Roman" w:ascii="Times New Roman" w:hAnsi="Times New Roman"/>
+          <w:rFonts w:ascii="Times New Roman" w:eastAsia="Times New Roman" w:hAnsi="Times New Roman" w:cs="Times New Roman"/>
           <w:color w:val="000000"/>
           <w:sz w:val="28"/>
           <w:szCs w:val="28"/>
@@ -546,7 +537,7 @@
       </w:r>
       <w:r>
         <w:rPr>
-          <w:rFonts w:eastAsia="Times New Roman" w:cs="Times New Roman" w:ascii="Times New Roman" w:hAnsi="Times New Roman"/>
+          <w:rFonts w:ascii="Times New Roman" w:eastAsia="Times New Roman" w:hAnsi="Times New Roman" w:cs="Times New Roman"/>
           <w:color w:val="000000"/>
           <w:sz w:val="28"/>
           <w:szCs w:val="28"/>
@@ -556,20 +547,19 @@
     </w:p>
     <w:p>
       <w:pPr>
-        <w:pStyle w:val="Normal"/>
         <w:numPr>
           <w:ilvl w:val="1"/>
           <w:numId w:val="3"/>
         </w:numPr>
         <w:rPr>
-          <w:rFonts w:ascii="Times New Roman" w:hAnsi="Times New Roman" w:eastAsia="Times New Roman" w:cs="Times New Roman"/>
-          <w:sz w:val="28"/>
-          <w:szCs w:val="28"/>
-        </w:rPr>
-      </w:pPr>
-      <w:r>
-        <w:rPr>
-          <w:rFonts w:eastAsia="Times New Roman" w:cs="Times New Roman" w:ascii="Times New Roman" w:hAnsi="Times New Roman"/>
+          <w:rFonts w:ascii="Times New Roman" w:eastAsia="Times New Roman" w:hAnsi="Times New Roman" w:cs="Times New Roman"/>
+          <w:sz w:val="28"/>
+          <w:szCs w:val="28"/>
+        </w:rPr>
+      </w:pPr>
+      <w:r>
+        <w:rPr>
+          <w:rFonts w:ascii="Times New Roman" w:eastAsia="Times New Roman" w:hAnsi="Times New Roman" w:cs="Times New Roman"/>
           <w:color w:val="000000"/>
           <w:sz w:val="28"/>
           <w:szCs w:val="28"/>
@@ -578,7 +568,7 @@
       </w:r>
       <w:r>
         <w:rPr>
-          <w:rFonts w:eastAsia="Times New Roman" w:cs="Times New Roman" w:ascii="Times New Roman" w:hAnsi="Times New Roman"/>
+          <w:rFonts w:ascii="Times New Roman" w:eastAsia="Times New Roman" w:hAnsi="Times New Roman" w:cs="Times New Roman"/>
           <w:color w:val="000000"/>
           <w:sz w:val="28"/>
           <w:szCs w:val="28"/>
@@ -588,7 +578,7 @@
       </w:r>
       <w:r>
         <w:rPr>
-          <w:rFonts w:eastAsia="Times New Roman" w:cs="Times New Roman" w:ascii="Times New Roman" w:hAnsi="Times New Roman"/>
+          <w:rFonts w:ascii="Times New Roman" w:eastAsia="Times New Roman" w:hAnsi="Times New Roman" w:cs="Times New Roman"/>
           <w:color w:val="000000"/>
           <w:sz w:val="28"/>
           <w:szCs w:val="28"/>
@@ -598,20 +588,19 @@
     </w:p>
     <w:p>
       <w:pPr>
-        <w:pStyle w:val="Normal"/>
         <w:numPr>
           <w:ilvl w:val="0"/>
           <w:numId w:val="3"/>
         </w:numPr>
         <w:rPr>
-          <w:rFonts w:ascii="Times New Roman" w:hAnsi="Times New Roman" w:eastAsia="Times New Roman" w:cs="Times New Roman"/>
-          <w:sz w:val="28"/>
-          <w:szCs w:val="28"/>
-        </w:rPr>
-      </w:pPr>
-      <w:r>
-        <w:rPr>
-          <w:rFonts w:eastAsia="Times New Roman" w:cs="Times New Roman" w:ascii="Times New Roman" w:hAnsi="Times New Roman"/>
+          <w:rFonts w:ascii="Times New Roman" w:eastAsia="Times New Roman" w:hAnsi="Times New Roman" w:cs="Times New Roman"/>
+          <w:sz w:val="28"/>
+          <w:szCs w:val="28"/>
+        </w:rPr>
+      </w:pPr>
+      <w:r>
+        <w:rPr>
+          <w:rFonts w:ascii="Times New Roman" w:eastAsia="Times New Roman" w:hAnsi="Times New Roman" w:cs="Times New Roman"/>
           <w:color w:val="000000"/>
           <w:sz w:val="28"/>
           <w:szCs w:val="28"/>
@@ -621,43 +610,42 @@
     </w:p>
     <w:p>
       <w:pPr>
-        <w:pStyle w:val="Normal"/>
         <w:numPr>
           <w:ilvl w:val="1"/>
           <w:numId w:val="3"/>
         </w:numPr>
         <w:rPr>
-          <w:rFonts w:ascii="Times New Roman" w:hAnsi="Times New Roman" w:eastAsia="Times New Roman" w:cs="Times New Roman"/>
-          <w:sz w:val="28"/>
-          <w:szCs w:val="28"/>
-        </w:rPr>
-      </w:pPr>
-      <w:r>
-        <w:rPr>
-          <w:rFonts w:eastAsia="Times New Roman" w:cs="Times New Roman" w:ascii="Times New Roman" w:hAnsi="Times New Roman"/>
+          <w:rFonts w:ascii="Times New Roman" w:eastAsia="Times New Roman" w:hAnsi="Times New Roman" w:cs="Times New Roman"/>
+          <w:sz w:val="28"/>
+          <w:szCs w:val="28"/>
+        </w:rPr>
+      </w:pPr>
+      <w:r>
+        <w:rPr>
+          <w:rFonts w:ascii="Times New Roman" w:eastAsia="Times New Roman" w:hAnsi="Times New Roman" w:cs="Times New Roman"/>
           <w:color w:val="000000"/>
           <w:sz w:val="28"/>
           <w:szCs w:val="28"/>
         </w:rPr>
+        <w:lastRenderedPageBreak/>
         <w:t>name_1: Позывной расчета #1;</w:t>
       </w:r>
     </w:p>
     <w:p>
       <w:pPr>
-        <w:pStyle w:val="Normal"/>
         <w:numPr>
           <w:ilvl w:val="1"/>
           <w:numId w:val="3"/>
         </w:numPr>
         <w:rPr>
-          <w:rFonts w:ascii="Times New Roman" w:hAnsi="Times New Roman" w:eastAsia="Times New Roman" w:cs="Times New Roman"/>
-          <w:sz w:val="28"/>
-          <w:szCs w:val="28"/>
-        </w:rPr>
-      </w:pPr>
-      <w:r>
-        <w:rPr>
-          <w:rFonts w:eastAsia="Times New Roman" w:cs="Times New Roman" w:ascii="Times New Roman" w:hAnsi="Times New Roman"/>
+          <w:rFonts w:ascii="Times New Roman" w:eastAsia="Times New Roman" w:hAnsi="Times New Roman" w:cs="Times New Roman"/>
+          <w:sz w:val="28"/>
+          <w:szCs w:val="28"/>
+        </w:rPr>
+      </w:pPr>
+      <w:r>
+        <w:rPr>
+          <w:rFonts w:ascii="Times New Roman" w:eastAsia="Times New Roman" w:hAnsi="Times New Roman" w:cs="Times New Roman"/>
           <w:color w:val="000000"/>
           <w:sz w:val="28"/>
           <w:szCs w:val="28"/>
@@ -667,20 +655,19 @@
     </w:p>
     <w:p>
       <w:pPr>
-        <w:pStyle w:val="Normal"/>
         <w:numPr>
           <w:ilvl w:val="1"/>
           <w:numId w:val="3"/>
         </w:numPr>
         <w:rPr>
-          <w:rFonts w:ascii="Times New Roman" w:hAnsi="Times New Roman" w:eastAsia="Times New Roman" w:cs="Times New Roman"/>
-          <w:sz w:val="28"/>
-          <w:szCs w:val="28"/>
-        </w:rPr>
-      </w:pPr>
-      <w:r>
-        <w:rPr>
-          <w:rFonts w:eastAsia="Times New Roman" w:cs="Times New Roman" w:ascii="Times New Roman" w:hAnsi="Times New Roman"/>
+          <w:rFonts w:ascii="Times New Roman" w:eastAsia="Times New Roman" w:hAnsi="Times New Roman" w:cs="Times New Roman"/>
+          <w:sz w:val="28"/>
+          <w:szCs w:val="28"/>
+        </w:rPr>
+      </w:pPr>
+      <w:r>
+        <w:rPr>
+          <w:rFonts w:ascii="Times New Roman" w:eastAsia="Times New Roman" w:hAnsi="Times New Roman" w:cs="Times New Roman"/>
           <w:color w:val="000000"/>
           <w:sz w:val="28"/>
           <w:szCs w:val="28"/>
@@ -690,9 +677,56 @@
     </w:p>
     <w:p>
       <w:pPr>
-        <w:pStyle w:val="Normal"/>
-        <w:rPr>
-          <w:rFonts w:ascii="Times New Roman" w:hAnsi="Times New Roman" w:eastAsia="Times New Roman" w:cs="Times New Roman"/>
+        <w:rPr>
+          <w:rFonts w:ascii="Times New Roman" w:eastAsia="Times New Roman" w:hAnsi="Times New Roman" w:cs="Times New Roman"/>
+          <w:color w:val="000000"/>
+          <w:sz w:val="28"/>
+          <w:szCs w:val="28"/>
+        </w:rPr>
+      </w:pPr>
+      <w:r>
+        <w:rPr>
+          <w:rFonts w:ascii="Times New Roman" w:eastAsia="Times New Roman" w:hAnsi="Times New Roman" w:cs="Times New Roman"/>
+          <w:color w:val="000000"/>
+          <w:sz w:val="28"/>
+          <w:szCs w:val="28"/>
+        </w:rPr>
+        <w:t xml:space="preserve">Первым элементом ключа </w:t>
+      </w:r>
+      <w:r>
+        <w:rPr>
+          <w:rFonts w:ascii="Times New Roman" w:eastAsia="Times New Roman" w:hAnsi="Times New Roman" w:cs="Times New Roman"/>
+          <w:color w:val="000000"/>
+          <w:sz w:val="28"/>
+          <w:szCs w:val="28"/>
+          <w:lang w:val="en-US"/>
+        </w:rPr>
+        <w:t>station</w:t>
+      </w:r>
+      <w:r>
+        <w:rPr>
+          <w:rFonts w:ascii="Times New Roman" w:eastAsia="Times New Roman" w:hAnsi="Times New Roman" w:cs="Times New Roman"/>
+          <w:color w:val="000000"/>
+          <w:sz w:val="28"/>
+          <w:szCs w:val="28"/>
+          <w:lang w:val="en-US"/>
+        </w:rPr>
+        <w:t>s</w:t>
+      </w:r>
+      <w:r>
+        <w:rPr>
+          <w:rFonts w:ascii="Times New Roman" w:eastAsia="Times New Roman" w:hAnsi="Times New Roman" w:cs="Times New Roman"/>
+          <w:color w:val="000000"/>
+          <w:sz w:val="28"/>
+          <w:szCs w:val="28"/>
+        </w:rPr>
+        <w:t xml:space="preserve"> является командный пункт – станция с позывным 0.</w:t>
+      </w:r>
+    </w:p>
+    <w:p>
+      <w:pPr>
+        <w:rPr>
+          <w:rFonts w:ascii="Times New Roman" w:eastAsia="Times New Roman" w:hAnsi="Times New Roman" w:cs="Times New Roman"/>
           <w:b/>
           <w:sz w:val="28"/>
           <w:szCs w:val="28"/>
@@ -701,7 +735,7 @@
       </w:pPr>
       <w:r>
         <w:rPr>
-          <w:rFonts w:eastAsia="Times New Roman" w:cs="Times New Roman" w:ascii="Times New Roman" w:hAnsi="Times New Roman"/>
+          <w:rFonts w:ascii="Times New Roman" w:eastAsia="Times New Roman" w:hAnsi="Times New Roman" w:cs="Times New Roman"/>
           <w:b/>
           <w:sz w:val="28"/>
           <w:szCs w:val="28"/>
@@ -712,50 +746,40 @@
     </w:p>
     <w:p>
       <w:pPr>
-        <w:pStyle w:val="Normal"/>
-        <w:rPr>
-          <w:rFonts w:ascii="Times New Roman" w:hAnsi="Times New Roman" w:eastAsia="Times New Roman" w:cs="Times New Roman"/>
-          <w:sz w:val="28"/>
-          <w:szCs w:val="28"/>
-        </w:rPr>
-      </w:pPr>
-      <w:r>
-        <w:rPr>
-          <w:rFonts w:eastAsia="Times New Roman" w:cs="Times New Roman" w:ascii="Times New Roman" w:hAnsi="Times New Roman"/>
-          <w:sz w:val="28"/>
-          <w:szCs w:val="28"/>
-        </w:rPr>
-        <w:t>В выходном файле OUTPUT.</w:t>
-      </w:r>
-      <w:r>
-        <w:rPr>
-          <w:rFonts w:eastAsia="Times New Roman" w:cs="Times New Roman" w:ascii="Times New Roman" w:hAnsi="Times New Roman"/>
-          <w:sz w:val="28"/>
-          <w:szCs w:val="28"/>
-        </w:rPr>
-        <w:t>JSON</w:t>
-      </w:r>
-      <w:r>
-        <w:rPr>
-          <w:rFonts w:eastAsia="Times New Roman" w:cs="Times New Roman" w:ascii="Times New Roman" w:hAnsi="Times New Roman"/>
-          <w:sz w:val="28"/>
-          <w:szCs w:val="28"/>
-        </w:rPr>
-        <w:t xml:space="preserve"> вывести таблицу маршрутизации станции с позывным 0 (командным пунктом). </w:t>
-      </w:r>
-    </w:p>
-    <w:p>
-      <w:pPr>
-        <w:pStyle w:val="Normal"/>
-        <w:rPr>
-          <w:rFonts w:ascii="Times New Roman" w:hAnsi="Times New Roman" w:eastAsia="Times New Roman" w:cs="Times New Roman"/>
-          <w:sz w:val="28"/>
-          <w:szCs w:val="28"/>
-        </w:rPr>
-      </w:pPr>
-      <w:r>
-        <w:rPr>
-          <w:rFonts w:eastAsia="Times New Roman" w:cs="Times New Roman" w:ascii="Times New Roman" w:hAnsi="Times New Roman"/>
+        <w:rPr>
+          <w:rFonts w:ascii="Times New Roman" w:eastAsia="Times New Roman" w:hAnsi="Times New Roman" w:cs="Times New Roman"/>
+          <w:sz w:val="28"/>
+          <w:szCs w:val="28"/>
+        </w:rPr>
+      </w:pPr>
+      <w:r>
+        <w:rPr>
+          <w:rFonts w:ascii="Times New Roman" w:eastAsia="Times New Roman" w:hAnsi="Times New Roman" w:cs="Times New Roman"/>
+          <w:sz w:val="28"/>
+          <w:szCs w:val="28"/>
+        </w:rPr>
+        <w:t>В выходном файле OUTPUT.JSON вывести табли</w:t>
+      </w:r>
+      <w:r>
+        <w:rPr>
+          <w:rFonts w:ascii="Times New Roman" w:eastAsia="Times New Roman" w:hAnsi="Times New Roman" w:cs="Times New Roman"/>
+          <w:sz w:val="28"/>
+          <w:szCs w:val="28"/>
+        </w:rPr>
+        <w:t xml:space="preserve">цу маршрутизации станции с позывным 0 (командным пунктом). </w:t>
+      </w:r>
+    </w:p>
+    <w:p>
+      <w:pPr>
+        <w:rPr>
+          <w:rFonts w:ascii="Times New Roman" w:eastAsia="Times New Roman" w:hAnsi="Times New Roman" w:cs="Times New Roman"/>
+          <w:sz w:val="28"/>
+          <w:szCs w:val="28"/>
+        </w:rPr>
+      </w:pPr>
+      <w:r>
+        <w:rPr>
+          <w:rFonts w:ascii="Times New Roman" w:eastAsia="Times New Roman" w:hAnsi="Times New Roman" w:cs="Times New Roman"/>
           <w:sz w:val="28"/>
           <w:szCs w:val="28"/>
         </w:rPr>
@@ -764,16 +788,14 @@
     </w:p>
     <w:p>
       <w:pPr>
-        <w:pStyle w:val="Normal"/>
         <w:numPr>
           <w:ilvl w:val="0"/>
           <w:numId w:val="4"/>
         </w:numPr>
-        <w:rPr/>
-      </w:pPr>
-      <w:r>
-        <w:rPr>
-          <w:rFonts w:eastAsia="Times New Roman" w:cs="Times New Roman" w:ascii="Times New Roman" w:hAnsi="Times New Roman"/>
+      </w:pPr>
+      <w:r>
+        <w:rPr>
+          <w:rFonts w:ascii="Times New Roman" w:eastAsia="Times New Roman" w:hAnsi="Times New Roman" w:cs="Times New Roman"/>
           <w:sz w:val="28"/>
           <w:szCs w:val="28"/>
         </w:rPr>
@@ -782,16 +804,14 @@
     </w:p>
     <w:p>
       <w:pPr>
-        <w:pStyle w:val="Normal"/>
         <w:numPr>
           <w:ilvl w:val="0"/>
           <w:numId w:val="4"/>
         </w:numPr>
-        <w:rPr/>
-      </w:pPr>
-      <w:r>
-        <w:rPr>
-          <w:rFonts w:eastAsia="Times New Roman" w:cs="Times New Roman" w:ascii="Times New Roman" w:hAnsi="Times New Roman"/>
+      </w:pPr>
+      <w:r>
+        <w:rPr>
+          <w:rFonts w:ascii="Times New Roman" w:eastAsia="Times New Roman" w:hAnsi="Times New Roman" w:cs="Times New Roman"/>
           <w:sz w:val="28"/>
           <w:szCs w:val="28"/>
         </w:rPr>
@@ -800,20 +820,19 @@
     </w:p>
     <w:p>
       <w:pPr>
-        <w:pStyle w:val="Normal"/>
         <w:numPr>
           <w:ilvl w:val="0"/>
           <w:numId w:val="4"/>
         </w:numPr>
         <w:rPr>
-          <w:rFonts w:ascii="Times New Roman" w:hAnsi="Times New Roman" w:eastAsia="Times New Roman" w:cs="Times New Roman"/>
-          <w:sz w:val="28"/>
-          <w:szCs w:val="28"/>
-        </w:rPr>
-      </w:pPr>
-      <w:r>
-        <w:rPr>
-          <w:rFonts w:eastAsia="Times New Roman" w:cs="Times New Roman" w:ascii="Times New Roman" w:hAnsi="Times New Roman"/>
+          <w:rFonts w:ascii="Times New Roman" w:eastAsia="Times New Roman" w:hAnsi="Times New Roman" w:cs="Times New Roman"/>
+          <w:sz w:val="28"/>
+          <w:szCs w:val="28"/>
+        </w:rPr>
+      </w:pPr>
+      <w:r>
+        <w:rPr>
+          <w:rFonts w:ascii="Times New Roman" w:eastAsia="Times New Roman" w:hAnsi="Times New Roman" w:cs="Times New Roman"/>
           <w:sz w:val="28"/>
           <w:szCs w:val="28"/>
         </w:rPr>
@@ -822,17 +841,32 @@
     </w:p>
     <w:p>
       <w:pPr>
-        <w:pStyle w:val="Normal"/>
-        <w:spacing w:before="0" w:after="160"/>
-        <w:rPr>
-          <w:rFonts w:ascii="Times New Roman" w:hAnsi="Times New Roman" w:eastAsia="Times New Roman" w:cs="Times New Roman"/>
-          <w:sz w:val="28"/>
-          <w:szCs w:val="28"/>
-        </w:rPr>
-      </w:pPr>
-      <w:r>
-        <w:rPr>
-          <w:rFonts w:eastAsia="Times New Roman" w:cs="Times New Roman" w:ascii="Times New Roman" w:hAnsi="Times New Roman"/>
+        <w:rPr>
+          <w:rFonts w:ascii="Times New Roman" w:eastAsia="Times New Roman" w:hAnsi="Times New Roman" w:cs="Times New Roman"/>
+          <w:sz w:val="28"/>
+          <w:szCs w:val="28"/>
+        </w:rPr>
+      </w:pPr>
+      <w:r>
+        <w:rPr>
+          <w:rFonts w:ascii="Times New Roman" w:eastAsia="Times New Roman" w:hAnsi="Times New Roman" w:cs="Times New Roman"/>
+          <w:sz w:val="28"/>
+          <w:szCs w:val="28"/>
+        </w:rPr>
+        <w:t>Если существует несколько маршрутов до станции с одинаковой задержкой, то разрешается выбрать любой из этих маршрутов для заполнения таблицы.</w:t>
+      </w:r>
+    </w:p>
+    <w:p>
+      <w:pPr>
+        <w:rPr>
+          <w:rFonts w:ascii="Times New Roman" w:eastAsia="Times New Roman" w:hAnsi="Times New Roman" w:cs="Times New Roman"/>
+          <w:sz w:val="28"/>
+          <w:szCs w:val="28"/>
+        </w:rPr>
+      </w:pPr>
+      <w:r>
+        <w:rPr>
+          <w:rFonts w:ascii="Times New Roman" w:eastAsia="Times New Roman" w:hAnsi="Times New Roman" w:cs="Times New Roman"/>
           <w:sz w:val="28"/>
           <w:szCs w:val="28"/>
         </w:rPr>
@@ -840,21 +874,23 @@
       </w:r>
     </w:p>
     <w:sectPr>
-      <w:type w:val="nextPage"/>
       <w:pgSz w:w="11906" w:h="16838"/>
-      <w:pgMar w:left="1701" w:right="850" w:gutter="0" w:header="0" w:top="1134" w:footer="0" w:bottom="1134"/>
-      <w:pgNumType w:start="1" w:fmt="decimal"/>
-      <w:formProt w:val="false"/>
-      <w:textDirection w:val="lrTb"/>
-      <w:docGrid w:type="default" w:linePitch="100" w:charSpace="4096"/>
+      <w:pgMar w:top="1134" w:right="850" w:bottom="1134" w:left="1701" w:header="0" w:footer="0" w:gutter="0"/>
+      <w:pgNumType w:start="1"/>
+      <w:cols w:space="720"/>
+      <w:formProt w:val="0"/>
+      <w:docGrid w:linePitch="100" w:charSpace="4096"/>
     </w:sectPr>
   </w:body>
 </w:document>
 </file>
 
 <file path=word/numbering.xml><?xml version="1.0" encoding="utf-8"?>
-<w:numbering xmlns:w="http://schemas.openxmlformats.org/wordprocessingml/2006/main" xmlns:o="urn:schemas-microsoft-com:office:office" xmlns:r="http://schemas.openxmlformats.org/officeDocument/2006/relationships" xmlns:v="urn:schemas-microsoft-com:vml" xmlns:mc="http://schemas.openxmlformats.org/markup-compatibility/2006" xmlns:w14="http://schemas.microsoft.com/office/word/2010/wordml" mc:Ignorable="w14">
-  <w:abstractNum w:abstractNumId="1">
+<w:numbering xmlns:wpc="http://schemas.microsoft.com/office/word/2010/wordprocessingCanvas" xmlns:cx="http://schemas.microsoft.com/office/drawing/2014/chartex" xmlns:cx1="http://schemas.microsoft.com/office/drawing/2015/9/8/chartex" xmlns:cx2="http://schemas.microsoft.com/office/drawing/2015/10/21/chartex" xmlns:cx3="http://schemas.microsoft.com/office/drawing/2016/5/9/chartex" xmlns:cx4="http://schemas.microsoft.com/office/drawing/2016/5/10/chartex" xmlns:cx5="http://schemas.microsoft.com/office/drawing/2016/5/11/chartex" xmlns:cx6="http://schemas.microsoft.com/office/drawing/2016/5/12/chartex" xmlns:cx7="http://schemas.microsoft.com/office/drawing/2016/5/13/chartex" xmlns:cx8="http://schemas.microsoft.com/office/drawing/2016/5/14/chartex" xmlns:mc="http://schemas.openxmlformats.org/markup-compatibility/2006" xmlns:aink="http://schemas.microsoft.com/office/drawing/2016/ink" xmlns:am3d="http://schemas.microsoft.com/office/drawing/2017/model3d" xmlns:o="urn:schemas-microsoft-com:office:office" xmlns:r="http://schemas.openxmlformats.org/officeDocument/2006/relationships" xmlns:m="http://schemas.openxmlformats.org/officeDocument/2006/math" xmlns:v="urn:schemas-microsoft-com:vml" xmlns:wp14="http://schemas.microsoft.com/office/word/2010/wordprocessingDrawing" xmlns:wp="http://schemas.openxmlformats.org/drawingml/2006/wordprocessingDrawing" xmlns:w10="urn:schemas-microsoft-com:office:word" xmlns:w="http://schemas.openxmlformats.org/wordprocessingml/2006/main" xmlns:w14="http://schemas.microsoft.com/office/word/2010/wordml" xmlns:w15="http://schemas.microsoft.com/office/word/2012/wordml" xmlns:w16cex="http://schemas.microsoft.com/office/word/2018/wordml/cex" xmlns:w16cid="http://schemas.microsoft.com/office/word/2016/wordml/cid" xmlns:w16="http://schemas.microsoft.com/office/word/2018/wordml" xmlns:w16sdtdh="http://schemas.microsoft.com/office/word/2020/wordml/sdtdatahash" xmlns:w16se="http://schemas.microsoft.com/office/word/2015/wordml/symex" xmlns:wpg="http://schemas.microsoft.com/office/word/2010/wordprocessingGroup" xmlns:wpi="http://schemas.microsoft.com/office/word/2010/wordprocessingInk" xmlns:wne="http://schemas.microsoft.com/office/word/2006/wordml" xmlns:wps="http://schemas.microsoft.com/office/word/2010/wordprocessingShape" mc:Ignorable="w14 w15 w16se w16cid w16 w16cex w16sdtdh wp14">
+  <w:abstractNum w:abstractNumId="0" w15:restartNumberingAfterBreak="0">
+    <w:nsid w:val="11CF5C2E"/>
+    <w:multiLevelType w:val="multilevel"/>
+    <w:tmpl w:val="20B0598C"/>
     <w:lvl w:ilvl="0">
       <w:start w:val="1"/>
       <w:numFmt w:val="bullet"/>
@@ -862,7 +898,7 @@
       <w:lvlJc w:val="left"/>
       <w:pPr>
         <w:tabs>
-          <w:tab w:val="num" w:pos="0"/>
+          <w:tab w:val="num" w:pos="720"/>
         </w:tabs>
         <w:ind w:left="720" w:hanging="360"/>
       </w:pPr>
@@ -873,6 +909,146 @@
     <w:lvl w:ilvl="1">
       <w:start w:val="1"/>
       <w:numFmt w:val="bullet"/>
+      <w:lvlText w:val="◦"/>
+      <w:lvlJc w:val="left"/>
+      <w:pPr>
+        <w:tabs>
+          <w:tab w:val="num" w:pos="1080"/>
+        </w:tabs>
+        <w:ind w:left="1080" w:hanging="360"/>
+      </w:pPr>
+      <w:rPr>
+        <w:rFonts w:ascii="OpenSymbol" w:hAnsi="OpenSymbol" w:cs="OpenSymbol" w:hint="default"/>
+      </w:rPr>
+    </w:lvl>
+    <w:lvl w:ilvl="2">
+      <w:start w:val="1"/>
+      <w:numFmt w:val="bullet"/>
+      <w:lvlText w:val="▪"/>
+      <w:lvlJc w:val="left"/>
+      <w:pPr>
+        <w:tabs>
+          <w:tab w:val="num" w:pos="1440"/>
+        </w:tabs>
+        <w:ind w:left="1440" w:hanging="360"/>
+      </w:pPr>
+      <w:rPr>
+        <w:rFonts w:ascii="OpenSymbol" w:hAnsi="OpenSymbol" w:cs="OpenSymbol" w:hint="default"/>
+      </w:rPr>
+    </w:lvl>
+    <w:lvl w:ilvl="3">
+      <w:start w:val="1"/>
+      <w:numFmt w:val="bullet"/>
+      <w:lvlText w:val=""/>
+      <w:lvlJc w:val="left"/>
+      <w:pPr>
+        <w:tabs>
+          <w:tab w:val="num" w:pos="1800"/>
+        </w:tabs>
+        <w:ind w:left="1800" w:hanging="360"/>
+      </w:pPr>
+      <w:rPr>
+        <w:rFonts w:ascii="Symbol" w:hAnsi="Symbol" w:cs="Symbol" w:hint="default"/>
+      </w:rPr>
+    </w:lvl>
+    <w:lvl w:ilvl="4">
+      <w:start w:val="1"/>
+      <w:numFmt w:val="bullet"/>
+      <w:lvlText w:val="◦"/>
+      <w:lvlJc w:val="left"/>
+      <w:pPr>
+        <w:tabs>
+          <w:tab w:val="num" w:pos="2160"/>
+        </w:tabs>
+        <w:ind w:left="2160" w:hanging="360"/>
+      </w:pPr>
+      <w:rPr>
+        <w:rFonts w:ascii="OpenSymbol" w:hAnsi="OpenSymbol" w:cs="OpenSymbol" w:hint="default"/>
+      </w:rPr>
+    </w:lvl>
+    <w:lvl w:ilvl="5">
+      <w:start w:val="1"/>
+      <w:numFmt w:val="bullet"/>
+      <w:lvlText w:val="▪"/>
+      <w:lvlJc w:val="left"/>
+      <w:pPr>
+        <w:tabs>
+          <w:tab w:val="num" w:pos="2520"/>
+        </w:tabs>
+        <w:ind w:left="2520" w:hanging="360"/>
+      </w:pPr>
+      <w:rPr>
+        <w:rFonts w:ascii="OpenSymbol" w:hAnsi="OpenSymbol" w:cs="OpenSymbol" w:hint="default"/>
+      </w:rPr>
+    </w:lvl>
+    <w:lvl w:ilvl="6">
+      <w:start w:val="1"/>
+      <w:numFmt w:val="bullet"/>
+      <w:lvlText w:val=""/>
+      <w:lvlJc w:val="left"/>
+      <w:pPr>
+        <w:tabs>
+          <w:tab w:val="num" w:pos="2880"/>
+        </w:tabs>
+        <w:ind w:left="2880" w:hanging="360"/>
+      </w:pPr>
+      <w:rPr>
+        <w:rFonts w:ascii="Symbol" w:hAnsi="Symbol" w:cs="Symbol" w:hint="default"/>
+      </w:rPr>
+    </w:lvl>
+    <w:lvl w:ilvl="7">
+      <w:start w:val="1"/>
+      <w:numFmt w:val="bullet"/>
+      <w:lvlText w:val="◦"/>
+      <w:lvlJc w:val="left"/>
+      <w:pPr>
+        <w:tabs>
+          <w:tab w:val="num" w:pos="3240"/>
+        </w:tabs>
+        <w:ind w:left="3240" w:hanging="360"/>
+      </w:pPr>
+      <w:rPr>
+        <w:rFonts w:ascii="OpenSymbol" w:hAnsi="OpenSymbol" w:cs="OpenSymbol" w:hint="default"/>
+      </w:rPr>
+    </w:lvl>
+    <w:lvl w:ilvl="8">
+      <w:start w:val="1"/>
+      <w:numFmt w:val="bullet"/>
+      <w:lvlText w:val="▪"/>
+      <w:lvlJc w:val="left"/>
+      <w:pPr>
+        <w:tabs>
+          <w:tab w:val="num" w:pos="3600"/>
+        </w:tabs>
+        <w:ind w:left="3600" w:hanging="360"/>
+      </w:pPr>
+      <w:rPr>
+        <w:rFonts w:ascii="OpenSymbol" w:hAnsi="OpenSymbol" w:cs="OpenSymbol" w:hint="default"/>
+      </w:rPr>
+    </w:lvl>
+  </w:abstractNum>
+  <w:abstractNum w:abstractNumId="1" w15:restartNumberingAfterBreak="0">
+    <w:nsid w:val="2DAB2305"/>
+    <w:multiLevelType w:val="multilevel"/>
+    <w:tmpl w:val="833034CE"/>
+    <w:lvl w:ilvl="0">
+      <w:start w:val="1"/>
+      <w:numFmt w:val="bullet"/>
+      <w:lvlText w:val=""/>
+      <w:lvlJc w:val="left"/>
+      <w:pPr>
+        <w:tabs>
+          <w:tab w:val="num" w:pos="0"/>
+        </w:tabs>
+        <w:ind w:left="720" w:hanging="360"/>
+      </w:pPr>
+      <w:rPr>
+        <w:rFonts w:ascii="Symbol" w:hAnsi="Symbol" w:cs="Symbol" w:hint="default"/>
+      </w:rPr>
+    </w:lvl>
+    <w:lvl w:ilvl="1">
+      <w:start w:val="1"/>
+      <w:numFmt w:val="bullet"/>
       <w:lvlText w:val="o"/>
       <w:lvlJc w:val="left"/>
       <w:pPr>
@@ -991,7 +1167,10 @@
       </w:rPr>
     </w:lvl>
   </w:abstractNum>
-  <w:abstractNum w:abstractNumId="2">
+  <w:abstractNum w:abstractNumId="2" w15:restartNumberingAfterBreak="0">
+    <w:nsid w:val="30CA75B8"/>
+    <w:multiLevelType w:val="multilevel"/>
+    <w:tmpl w:val="C25A779E"/>
     <w:lvl w:ilvl="0">
       <w:start w:val="1"/>
       <w:numFmt w:val="bullet"/>
@@ -1128,7 +1307,10 @@
       </w:rPr>
     </w:lvl>
   </w:abstractNum>
-  <w:abstractNum w:abstractNumId="3">
+  <w:abstractNum w:abstractNumId="3" w15:restartNumberingAfterBreak="0">
+    <w:nsid w:val="5F790088"/>
+    <w:multiLevelType w:val="multilevel"/>
+    <w:tmpl w:val="3FE0E5FE"/>
     <w:lvl w:ilvl="0">
       <w:start w:val="1"/>
       <w:numFmt w:val="bullet"/>
@@ -1265,144 +1447,10 @@
       </w:rPr>
     </w:lvl>
   </w:abstractNum>
-  <w:abstractNum w:abstractNumId="4">
-    <w:lvl w:ilvl="0">
-      <w:start w:val="1"/>
-      <w:numFmt w:val="bullet"/>
-      <w:lvlText w:val=""/>
-      <w:lvlJc w:val="left"/>
-      <w:pPr>
-        <w:tabs>
-          <w:tab w:val="num" w:pos="720"/>
-        </w:tabs>
-        <w:ind w:left="720" w:hanging="360"/>
-      </w:pPr>
-      <w:rPr>
-        <w:rFonts w:ascii="Symbol" w:hAnsi="Symbol" w:cs="Symbol" w:hint="default"/>
-      </w:rPr>
-    </w:lvl>
-    <w:lvl w:ilvl="1">
-      <w:start w:val="1"/>
-      <w:numFmt w:val="bullet"/>
-      <w:lvlText w:val="◦"/>
-      <w:lvlJc w:val="left"/>
-      <w:pPr>
-        <w:tabs>
-          <w:tab w:val="num" w:pos="1080"/>
-        </w:tabs>
-        <w:ind w:left="1080" w:hanging="360"/>
-      </w:pPr>
-      <w:rPr>
-        <w:rFonts w:ascii="OpenSymbol" w:hAnsi="OpenSymbol" w:cs="OpenSymbol" w:hint="default"/>
-      </w:rPr>
-    </w:lvl>
-    <w:lvl w:ilvl="2">
-      <w:start w:val="1"/>
-      <w:numFmt w:val="bullet"/>
-      <w:lvlText w:val="▪"/>
-      <w:lvlJc w:val="left"/>
-      <w:pPr>
-        <w:tabs>
-          <w:tab w:val="num" w:pos="1440"/>
-        </w:tabs>
-        <w:ind w:left="1440" w:hanging="360"/>
-      </w:pPr>
-      <w:rPr>
-        <w:rFonts w:ascii="OpenSymbol" w:hAnsi="OpenSymbol" w:cs="OpenSymbol" w:hint="default"/>
-      </w:rPr>
-    </w:lvl>
-    <w:lvl w:ilvl="3">
-      <w:start w:val="1"/>
-      <w:numFmt w:val="bullet"/>
-      <w:lvlText w:val=""/>
-      <w:lvlJc w:val="left"/>
-      <w:pPr>
-        <w:tabs>
-          <w:tab w:val="num" w:pos="1800"/>
-        </w:tabs>
-        <w:ind w:left="1800" w:hanging="360"/>
-      </w:pPr>
-      <w:rPr>
-        <w:rFonts w:ascii="Symbol" w:hAnsi="Symbol" w:cs="Symbol" w:hint="default"/>
-      </w:rPr>
-    </w:lvl>
-    <w:lvl w:ilvl="4">
-      <w:start w:val="1"/>
-      <w:numFmt w:val="bullet"/>
-      <w:lvlText w:val="◦"/>
-      <w:lvlJc w:val="left"/>
-      <w:pPr>
-        <w:tabs>
-          <w:tab w:val="num" w:pos="2160"/>
-        </w:tabs>
-        <w:ind w:left="2160" w:hanging="360"/>
-      </w:pPr>
-      <w:rPr>
-        <w:rFonts w:ascii="OpenSymbol" w:hAnsi="OpenSymbol" w:cs="OpenSymbol" w:hint="default"/>
-      </w:rPr>
-    </w:lvl>
-    <w:lvl w:ilvl="5">
-      <w:start w:val="1"/>
-      <w:numFmt w:val="bullet"/>
-      <w:lvlText w:val="▪"/>
-      <w:lvlJc w:val="left"/>
-      <w:pPr>
-        <w:tabs>
-          <w:tab w:val="num" w:pos="2520"/>
-        </w:tabs>
-        <w:ind w:left="2520" w:hanging="360"/>
-      </w:pPr>
-      <w:rPr>
-        <w:rFonts w:ascii="OpenSymbol" w:hAnsi="OpenSymbol" w:cs="OpenSymbol" w:hint="default"/>
-      </w:rPr>
-    </w:lvl>
-    <w:lvl w:ilvl="6">
-      <w:start w:val="1"/>
-      <w:numFmt w:val="bullet"/>
-      <w:lvlText w:val=""/>
-      <w:lvlJc w:val="left"/>
-      <w:pPr>
-        <w:tabs>
-          <w:tab w:val="num" w:pos="2880"/>
-        </w:tabs>
-        <w:ind w:left="2880" w:hanging="360"/>
-      </w:pPr>
-      <w:rPr>
-        <w:rFonts w:ascii="Symbol" w:hAnsi="Symbol" w:cs="Symbol" w:hint="default"/>
-      </w:rPr>
-    </w:lvl>
-    <w:lvl w:ilvl="7">
-      <w:start w:val="1"/>
-      <w:numFmt w:val="bullet"/>
-      <w:lvlText w:val="◦"/>
-      <w:lvlJc w:val="left"/>
-      <w:pPr>
-        <w:tabs>
-          <w:tab w:val="num" w:pos="3240"/>
-        </w:tabs>
-        <w:ind w:left="3240" w:hanging="360"/>
-      </w:pPr>
-      <w:rPr>
-        <w:rFonts w:ascii="OpenSymbol" w:hAnsi="OpenSymbol" w:cs="OpenSymbol" w:hint="default"/>
-      </w:rPr>
-    </w:lvl>
-    <w:lvl w:ilvl="8">
-      <w:start w:val="1"/>
-      <w:numFmt w:val="bullet"/>
-      <w:lvlText w:val="▪"/>
-      <w:lvlJc w:val="left"/>
-      <w:pPr>
-        <w:tabs>
-          <w:tab w:val="num" w:pos="3600"/>
-        </w:tabs>
-        <w:ind w:left="3600" w:hanging="360"/>
-      </w:pPr>
-      <w:rPr>
-        <w:rFonts w:ascii="OpenSymbol" w:hAnsi="OpenSymbol" w:cs="OpenSymbol" w:hint="default"/>
-      </w:rPr>
-    </w:lvl>
-  </w:abstractNum>
-  <w:abstractNum w:abstractNumId="5">
+  <w:abstractNum w:abstractNumId="4" w15:restartNumberingAfterBreak="0">
+    <w:nsid w:val="72AC73DF"/>
+    <w:multiLevelType w:val="multilevel"/>
+    <w:tmpl w:val="F078EB40"/>
     <w:lvl w:ilvl="0">
       <w:start w:val="1"/>
       <w:numFmt w:val="none"/>
@@ -1413,7 +1461,7 @@
         <w:tabs>
           <w:tab w:val="num" w:pos="0"/>
         </w:tabs>
-        <w:ind w:left="0" w:hanging="0"/>
+        <w:ind w:left="0" w:firstLine="0"/>
       </w:pPr>
     </w:lvl>
     <w:lvl w:ilvl="1">
@@ -1426,7 +1474,7 @@
         <w:tabs>
           <w:tab w:val="num" w:pos="0"/>
         </w:tabs>
-        <w:ind w:left="0" w:hanging="0"/>
+        <w:ind w:left="0" w:firstLine="0"/>
       </w:pPr>
     </w:lvl>
     <w:lvl w:ilvl="2">
@@ -1439,7 +1487,7 @@
         <w:tabs>
           <w:tab w:val="num" w:pos="0"/>
         </w:tabs>
-        <w:ind w:left="0" w:hanging="0"/>
+        <w:ind w:left="0" w:firstLine="0"/>
       </w:pPr>
     </w:lvl>
     <w:lvl w:ilvl="3">
@@ -1452,7 +1500,7 @@
         <w:tabs>
           <w:tab w:val="num" w:pos="0"/>
         </w:tabs>
-        <w:ind w:left="0" w:hanging="0"/>
+        <w:ind w:left="0" w:firstLine="0"/>
       </w:pPr>
     </w:lvl>
     <w:lvl w:ilvl="4">
@@ -1465,7 +1513,7 @@
         <w:tabs>
           <w:tab w:val="num" w:pos="0"/>
         </w:tabs>
-        <w:ind w:left="0" w:hanging="0"/>
+        <w:ind w:left="0" w:firstLine="0"/>
       </w:pPr>
     </w:lvl>
     <w:lvl w:ilvl="5">
@@ -1478,7 +1526,7 @@
         <w:tabs>
           <w:tab w:val="num" w:pos="0"/>
         </w:tabs>
-        <w:ind w:left="0" w:hanging="0"/>
+        <w:ind w:left="0" w:firstLine="0"/>
       </w:pPr>
     </w:lvl>
     <w:lvl w:ilvl="6">
@@ -1491,7 +1539,7 @@
         <w:tabs>
           <w:tab w:val="num" w:pos="0"/>
         </w:tabs>
-        <w:ind w:left="0" w:hanging="0"/>
+        <w:ind w:left="0" w:firstLine="0"/>
       </w:pPr>
     </w:lvl>
     <w:lvl w:ilvl="7">
@@ -1504,7 +1552,7 @@
         <w:tabs>
           <w:tab w:val="num" w:pos="0"/>
         </w:tabs>
-        <w:ind w:left="0" w:hanging="0"/>
+        <w:ind w:left="0" w:firstLine="0"/>
       </w:pPr>
     </w:lvl>
     <w:lvl w:ilvl="8">
@@ -1517,34 +1565,34 @@
         <w:tabs>
           <w:tab w:val="num" w:pos="0"/>
         </w:tabs>
-        <w:ind w:left="0" w:hanging="0"/>
+        <w:ind w:left="0" w:firstLine="0"/>
       </w:pPr>
     </w:lvl>
   </w:abstractNum>
   <w:num w:numId="1">
+    <w:abstractNumId w:val="2"/>
+  </w:num>
+  <w:num w:numId="2">
     <w:abstractNumId w:val="1"/>
   </w:num>
-  <w:num w:numId="2">
-    <w:abstractNumId w:val="2"/>
+  <w:num w:numId="3">
+    <w:abstractNumId w:val="0"/>
   </w:num>
-  <w:num w:numId="3">
+  <w:num w:numId="4">
     <w:abstractNumId w:val="3"/>
   </w:num>
-  <w:num w:numId="4">
+  <w:num w:numId="5">
     <w:abstractNumId w:val="4"/>
-  </w:num>
-  <w:num w:numId="5">
-    <w:abstractNumId w:val="5"/>
   </w:num>
 </w:numbering>
 </file>
 
 <file path=word/styles.xml><?xml version="1.0" encoding="utf-8"?>
-<w:styles xmlns:w="http://schemas.openxmlformats.org/wordprocessingml/2006/main" xmlns:w14="http://schemas.microsoft.com/office/word/2010/wordml" xmlns:mc="http://schemas.openxmlformats.org/markup-compatibility/2006" mc:Ignorable="w14">
+<w:styles xmlns:mc="http://schemas.openxmlformats.org/markup-compatibility/2006" xmlns:r="http://schemas.openxmlformats.org/officeDocument/2006/relationships" xmlns:w="http://schemas.openxmlformats.org/wordprocessingml/2006/main" xmlns:w14="http://schemas.microsoft.com/office/word/2010/wordml" xmlns:w15="http://schemas.microsoft.com/office/word/2012/wordml" xmlns:w16cex="http://schemas.microsoft.com/office/word/2018/wordml/cex" xmlns:w16cid="http://schemas.microsoft.com/office/word/2016/wordml/cid" xmlns:w16="http://schemas.microsoft.com/office/word/2018/wordml" xmlns:w16sdtdh="http://schemas.microsoft.com/office/word/2020/wordml/sdtdatahash" xmlns:w16se="http://schemas.microsoft.com/office/word/2015/wordml/symex" mc:Ignorable="w14 w15 w16se w16cid w16 w16cex w16sdtdh">
   <w:docDefaults>
     <w:rPrDefault>
       <w:rPr>
-        <w:rFonts w:ascii="Calibri" w:hAnsi="Calibri" w:eastAsia="Calibri" w:cs="Calibri"/>
+        <w:rFonts w:ascii="Calibri" w:eastAsia="Calibri" w:hAnsi="Calibri" w:cs="Calibri"/>
         <w:sz w:val="22"/>
         <w:szCs w:val="22"/>
         <w:lang w:val="ru-RU" w:eastAsia="ru-RU" w:bidi="ar-SA"/>
@@ -1552,21 +1600,21 @@
     </w:rPrDefault>
     <w:pPrDefault>
       <w:pPr>
-        <w:suppressAutoHyphens w:val="true"/>
+        <w:suppressAutoHyphens/>
       </w:pPr>
     </w:pPrDefault>
   </w:docDefaults>
   <w:latentStyles w:defLockedState="0" w:defUIPriority="99" w:defSemiHidden="0" w:defUnhideWhenUsed="0" w:defQFormat="0" w:count="376">
     <w:lsdException w:name="Normal" w:uiPriority="0" w:qFormat="1"/>
     <w:lsdException w:name="heading 1" w:uiPriority="9" w:qFormat="1"/>
-    <w:lsdException w:name="heading 2" w:uiPriority="9" w:semiHidden="1" w:unhideWhenUsed="1" w:qFormat="1"/>
-    <w:lsdException w:name="heading 3" w:uiPriority="9" w:semiHidden="1" w:unhideWhenUsed="1" w:qFormat="1"/>
-    <w:lsdException w:name="heading 4" w:uiPriority="9" w:semiHidden="1" w:unhideWhenUsed="1" w:qFormat="1"/>
-    <w:lsdException w:name="heading 5" w:uiPriority="9" w:semiHidden="1" w:unhideWhenUsed="1" w:qFormat="1"/>
-    <w:lsdException w:name="heading 6" w:uiPriority="9" w:semiHidden="1" w:unhideWhenUsed="1" w:qFormat="1"/>
-    <w:lsdException w:name="heading 7" w:uiPriority="9" w:semiHidden="1" w:unhideWhenUsed="1" w:qFormat="1"/>
-    <w:lsdException w:name="heading 8" w:uiPriority="9" w:semiHidden="1" w:unhideWhenUsed="1" w:qFormat="1"/>
-    <w:lsdException w:name="heading 9" w:uiPriority="9" w:semiHidden="1" w:unhideWhenUsed="1" w:qFormat="1"/>
+    <w:lsdException w:name="heading 2" w:semiHidden="1" w:uiPriority="9" w:unhideWhenUsed="1" w:qFormat="1"/>
+    <w:lsdException w:name="heading 3" w:semiHidden="1" w:uiPriority="9" w:unhideWhenUsed="1" w:qFormat="1"/>
+    <w:lsdException w:name="heading 4" w:semiHidden="1" w:uiPriority="9" w:unhideWhenUsed="1" w:qFormat="1"/>
+    <w:lsdException w:name="heading 5" w:semiHidden="1" w:uiPriority="9" w:unhideWhenUsed="1" w:qFormat="1"/>
+    <w:lsdException w:name="heading 6" w:semiHidden="1" w:uiPriority="9" w:unhideWhenUsed="1" w:qFormat="1"/>
+    <w:lsdException w:name="heading 7" w:semiHidden="1" w:uiPriority="9" w:unhideWhenUsed="1" w:qFormat="1"/>
+    <w:lsdException w:name="heading 8" w:semiHidden="1" w:uiPriority="9" w:unhideWhenUsed="1" w:qFormat="1"/>
+    <w:lsdException w:name="heading 9" w:semiHidden="1" w:uiPriority="9" w:unhideWhenUsed="1" w:qFormat="1"/>
     <w:lsdException w:name="index 1" w:semiHidden="1" w:unhideWhenUsed="1"/>
     <w:lsdException w:name="index 2" w:semiHidden="1" w:unhideWhenUsed="1"/>
     <w:lsdException w:name="index 3" w:semiHidden="1" w:unhideWhenUsed="1"/>
@@ -1576,22 +1624,22 @@
     <w:lsdException w:name="index 7" w:semiHidden="1" w:unhideWhenUsed="1"/>
     <w:lsdException w:name="index 8" w:semiHidden="1" w:unhideWhenUsed="1"/>
     <w:lsdException w:name="index 9" w:semiHidden="1" w:unhideWhenUsed="1"/>
-    <w:lsdException w:name="toc 1" w:uiPriority="39" w:semiHidden="1" w:unhideWhenUsed="1"/>
-    <w:lsdException w:name="toc 2" w:uiPriority="39" w:semiHidden="1" w:unhideWhenUsed="1"/>
-    <w:lsdException w:name="toc 3" w:uiPriority="39" w:semiHidden="1" w:unhideWhenUsed="1"/>
-    <w:lsdException w:name="toc 4" w:uiPriority="39" w:semiHidden="1" w:unhideWhenUsed="1"/>
-    <w:lsdException w:name="toc 5" w:uiPriority="39" w:semiHidden="1" w:unhideWhenUsed="1"/>
-    <w:lsdException w:name="toc 6" w:uiPriority="39" w:semiHidden="1" w:unhideWhenUsed="1"/>
-    <w:lsdException w:name="toc 7" w:uiPriority="39" w:semiHidden="1" w:unhideWhenUsed="1"/>
-    <w:lsdException w:name="toc 8" w:uiPriority="39" w:semiHidden="1" w:unhideWhenUsed="1"/>
-    <w:lsdException w:name="toc 9" w:uiPriority="39" w:semiHidden="1" w:unhideWhenUsed="1"/>
+    <w:lsdException w:name="toc 1" w:semiHidden="1" w:uiPriority="39" w:unhideWhenUsed="1"/>
+    <w:lsdException w:name="toc 2" w:semiHidden="1" w:uiPriority="39" w:unhideWhenUsed="1"/>
+    <w:lsdException w:name="toc 3" w:semiHidden="1" w:uiPriority="39" w:unhideWhenUsed="1"/>
+    <w:lsdException w:name="toc 4" w:semiHidden="1" w:uiPriority="39" w:unhideWhenUsed="1"/>
+    <w:lsdException w:name="toc 5" w:semiHidden="1" w:uiPriority="39" w:unhideWhenUsed="1"/>
+    <w:lsdException w:name="toc 6" w:semiHidden="1" w:uiPriority="39" w:unhideWhenUsed="1"/>
+    <w:lsdException w:name="toc 7" w:semiHidden="1" w:uiPriority="39" w:unhideWhenUsed="1"/>
+    <w:lsdException w:name="toc 8" w:semiHidden="1" w:uiPriority="39" w:unhideWhenUsed="1"/>
+    <w:lsdException w:name="toc 9" w:semiHidden="1" w:uiPriority="39" w:unhideWhenUsed="1"/>
     <w:lsdException w:name="Normal Indent" w:semiHidden="1" w:unhideWhenUsed="1"/>
     <w:lsdException w:name="footnote text" w:semiHidden="1" w:unhideWhenUsed="1"/>
     <w:lsdException w:name="annotation text" w:semiHidden="1" w:unhideWhenUsed="1"/>
     <w:lsdException w:name="header" w:semiHidden="1" w:unhideWhenUsed="1"/>
     <w:lsdException w:name="footer" w:semiHidden="1" w:unhideWhenUsed="1"/>
     <w:lsdException w:name="index heading" w:semiHidden="1" w:unhideWhenUsed="1"/>
-    <w:lsdException w:name="caption" w:uiPriority="35" w:semiHidden="1" w:unhideWhenUsed="1" w:qFormat="1"/>
+    <w:lsdException w:name="caption" w:semiHidden="1" w:uiPriority="35" w:unhideWhenUsed="1" w:qFormat="1"/>
     <w:lsdException w:name="table of figures" w:semiHidden="1" w:unhideWhenUsed="1"/>
     <w:lsdException w:name="envelope address" w:semiHidden="1" w:unhideWhenUsed="1"/>
     <w:lsdException w:name="envelope return" w:semiHidden="1" w:unhideWhenUsed="1"/>
@@ -1622,7 +1670,7 @@
     <w:lsdException w:name="Title" w:uiPriority="10" w:qFormat="1"/>
     <w:lsdException w:name="Closing" w:semiHidden="1" w:unhideWhenUsed="1"/>
     <w:lsdException w:name="Signature" w:semiHidden="1" w:unhideWhenUsed="1"/>
-    <w:lsdException w:name="Default Paragraph Font" w:uiPriority="1" w:semiHidden="1" w:unhideWhenUsed="1"/>
+    <w:lsdException w:name="Default Paragraph Font" w:semiHidden="1" w:uiPriority="1" w:unhideWhenUsed="1"/>
     <w:lsdException w:name="Body Text" w:semiHidden="1" w:unhideWhenUsed="1"/>
     <w:lsdException w:name="Body Text Indent" w:semiHidden="1" w:unhideWhenUsed="1"/>
     <w:lsdException w:name="List Continue" w:semiHidden="1" w:unhideWhenUsed="1"/>
@@ -1822,8 +1870,8 @@
     <w:lsdException w:name="Subtle Reference" w:uiPriority="31" w:qFormat="1"/>
     <w:lsdException w:name="Intense Reference" w:uiPriority="32" w:qFormat="1"/>
     <w:lsdException w:name="Book Title" w:uiPriority="33" w:qFormat="1"/>
-    <w:lsdException w:name="Bibliography" w:uiPriority="37" w:semiHidden="1" w:unhideWhenUsed="1"/>
-    <w:lsdException w:name="TOC Heading" w:uiPriority="39" w:semiHidden="1" w:unhideWhenUsed="1" w:qFormat="1"/>
+    <w:lsdException w:name="Bibliography" w:semiHidden="1" w:uiPriority="37" w:unhideWhenUsed="1"/>
+    <w:lsdException w:name="TOC Heading" w:semiHidden="1" w:uiPriority="39" w:unhideWhenUsed="1" w:qFormat="1"/>
     <w:lsdException w:name="Plain Table 1" w:uiPriority="41"/>
     <w:lsdException w:name="Plain Table 2" w:uiPriority="42"/>
     <w:lsdException w:name="Plain Table 3" w:uiPriority="43"/>
@@ -1934,32 +1982,21 @@
     <w:lsdException w:name="Unresolved Mention" w:semiHidden="1" w:unhideWhenUsed="1"/>
     <w:lsdException w:name="Smart Link" w:semiHidden="1" w:unhideWhenUsed="1"/>
   </w:latentStyles>
-  <w:style w:type="paragraph" w:styleId="Normal" w:default="1">
+  <w:style w:type="paragraph" w:default="1" w:styleId="a">
     <w:name w:val="Normal"/>
     <w:qFormat/>
     <w:pPr>
-      <w:widowControl/>
-      <w:bidi w:val="0"/>
-      <w:spacing w:lineRule="auto" w:line="259" w:before="0" w:after="160"/>
-      <w:jc w:val="left"/>
+      <w:spacing w:after="160" w:line="259" w:lineRule="auto"/>
     </w:pPr>
-    <w:rPr>
-      <w:rFonts w:ascii="Calibri" w:hAnsi="Calibri" w:eastAsia="Calibri" w:cs="Calibri"/>
-      <w:color w:val="auto"/>
-      <w:kern w:val="0"/>
-      <w:sz w:val="22"/>
-      <w:szCs w:val="22"/>
-      <w:lang w:val="ru-RU" w:eastAsia="ru-RU" w:bidi="ar-SA"/>
-    </w:rPr>
   </w:style>
-  <w:style w:type="paragraph" w:styleId="Heading1">
-    <w:name w:val="Heading 1"/>
-    <w:basedOn w:val="Normal"/>
-    <w:next w:val="Normal"/>
+  <w:style w:type="paragraph" w:styleId="1">
+    <w:name w:val="heading 1"/>
+    <w:basedOn w:val="a"/>
+    <w:next w:val="a"/>
     <w:uiPriority w:val="9"/>
     <w:qFormat/>
     <w:pPr>
-      <w:keepNext w:val="true"/>
+      <w:keepNext/>
       <w:keepLines/>
       <w:spacing w:before="480" w:after="120"/>
       <w:outlineLvl w:val="0"/>
@@ -1970,16 +2007,16 @@
       <w:szCs w:val="48"/>
     </w:rPr>
   </w:style>
-  <w:style w:type="paragraph" w:styleId="Heading2">
-    <w:name w:val="Heading 2"/>
-    <w:basedOn w:val="Normal"/>
-    <w:next w:val="Normal"/>
+  <w:style w:type="paragraph" w:styleId="2">
+    <w:name w:val="heading 2"/>
+    <w:basedOn w:val="a"/>
+    <w:next w:val="a"/>
     <w:uiPriority w:val="9"/>
     <w:semiHidden/>
     <w:unhideWhenUsed/>
     <w:qFormat/>
     <w:pPr>
-      <w:keepNext w:val="true"/>
+      <w:keepNext/>
       <w:keepLines/>
       <w:spacing w:before="360" w:after="80"/>
       <w:outlineLvl w:val="1"/>
@@ -1990,16 +2027,16 @@
       <w:szCs w:val="36"/>
     </w:rPr>
   </w:style>
-  <w:style w:type="paragraph" w:styleId="Heading3">
-    <w:name w:val="Heading 3"/>
-    <w:basedOn w:val="Normal"/>
-    <w:next w:val="Normal"/>
+  <w:style w:type="paragraph" w:styleId="3">
+    <w:name w:val="heading 3"/>
+    <w:basedOn w:val="a"/>
+    <w:next w:val="a"/>
     <w:uiPriority w:val="9"/>
     <w:semiHidden/>
     <w:unhideWhenUsed/>
     <w:qFormat/>
     <w:pPr>
-      <w:keepNext w:val="true"/>
+      <w:keepNext/>
       <w:keepLines/>
       <w:spacing w:before="280" w:after="80"/>
       <w:outlineLvl w:val="2"/>
@@ -2010,16 +2047,16 @@
       <w:szCs w:val="28"/>
     </w:rPr>
   </w:style>
-  <w:style w:type="paragraph" w:styleId="Heading4">
-    <w:name w:val="Heading 4"/>
-    <w:basedOn w:val="Normal"/>
-    <w:next w:val="Normal"/>
+  <w:style w:type="paragraph" w:styleId="4">
+    <w:name w:val="heading 4"/>
+    <w:basedOn w:val="a"/>
+    <w:next w:val="a"/>
     <w:uiPriority w:val="9"/>
     <w:semiHidden/>
     <w:unhideWhenUsed/>
     <w:qFormat/>
     <w:pPr>
-      <w:keepNext w:val="true"/>
+      <w:keepNext/>
       <w:keepLines/>
       <w:spacing w:before="240" w:after="40"/>
       <w:outlineLvl w:val="3"/>
@@ -2030,16 +2067,16 @@
       <w:szCs w:val="24"/>
     </w:rPr>
   </w:style>
-  <w:style w:type="paragraph" w:styleId="Heading5">
-    <w:name w:val="Heading 5"/>
-    <w:basedOn w:val="Normal"/>
-    <w:next w:val="Normal"/>
+  <w:style w:type="paragraph" w:styleId="5">
+    <w:name w:val="heading 5"/>
+    <w:basedOn w:val="a"/>
+    <w:next w:val="a"/>
     <w:uiPriority w:val="9"/>
     <w:semiHidden/>
     <w:unhideWhenUsed/>
     <w:qFormat/>
     <w:pPr>
-      <w:keepNext w:val="true"/>
+      <w:keepNext/>
       <w:keepLines/>
       <w:spacing w:before="220" w:after="40"/>
       <w:outlineLvl w:val="4"/>
@@ -2048,16 +2085,16 @@
       <w:b/>
     </w:rPr>
   </w:style>
-  <w:style w:type="paragraph" w:styleId="Heading6">
-    <w:name w:val="Heading 6"/>
-    <w:basedOn w:val="Normal"/>
-    <w:next w:val="Normal"/>
+  <w:style w:type="paragraph" w:styleId="6">
+    <w:name w:val="heading 6"/>
+    <w:basedOn w:val="a"/>
+    <w:next w:val="a"/>
     <w:uiPriority w:val="9"/>
     <w:semiHidden/>
     <w:unhideWhenUsed/>
     <w:qFormat/>
     <w:pPr>
-      <w:keepNext w:val="true"/>
+      <w:keepNext/>
       <w:keepLines/>
       <w:spacing w:before="200" w:after="40"/>
       <w:outlineLvl w:val="5"/>
@@ -2068,55 +2105,72 @@
       <w:szCs w:val="20"/>
     </w:rPr>
   </w:style>
-  <w:style w:type="character" w:styleId="DefaultParagraphFont" w:default="1">
+  <w:style w:type="character" w:default="1" w:styleId="a0">
     <w:name w:val="Default Paragraph Font"/>
     <w:uiPriority w:val="1"/>
     <w:semiHidden/>
     <w:unhideWhenUsed/>
-    <w:qFormat/>
-    <w:rPr/>
   </w:style>
-  <w:style w:type="character" w:styleId="Bullets">
+  <w:style w:type="table" w:default="1" w:styleId="a1">
+    <w:name w:val="Normal Table"/>
+    <w:uiPriority w:val="99"/>
+    <w:semiHidden/>
+    <w:unhideWhenUsed/>
+    <w:tblPr>
+      <w:tblInd w:w="0" w:type="dxa"/>
+      <w:tblCellMar>
+        <w:top w:w="0" w:type="dxa"/>
+        <w:left w:w="108" w:type="dxa"/>
+        <w:bottom w:w="0" w:type="dxa"/>
+        <w:right w:w="108" w:type="dxa"/>
+      </w:tblCellMar>
+    </w:tblPr>
+  </w:style>
+  <w:style w:type="numbering" w:default="1" w:styleId="a2">
+    <w:name w:val="No List"/>
+    <w:uiPriority w:val="99"/>
+    <w:semiHidden/>
+    <w:unhideWhenUsed/>
+  </w:style>
+  <w:style w:type="character" w:customStyle="1" w:styleId="Bullets">
     <w:name w:val="Bullets"/>
     <w:qFormat/>
     <w:rPr>
-      <w:rFonts w:ascii="OpenSymbol" w:hAnsi="OpenSymbol" w:eastAsia="OpenSymbol" w:cs="OpenSymbol"/>
+      <w:rFonts w:ascii="OpenSymbol" w:eastAsia="OpenSymbol" w:hAnsi="OpenSymbol" w:cs="OpenSymbol"/>
     </w:rPr>
   </w:style>
-  <w:style w:type="paragraph" w:styleId="Heading">
+  <w:style w:type="paragraph" w:customStyle="1" w:styleId="Heading">
     <w:name w:val="Heading"/>
-    <w:basedOn w:val="Normal"/>
-    <w:next w:val="BodyText"/>
+    <w:basedOn w:val="a"/>
+    <w:next w:val="a3"/>
     <w:qFormat/>
     <w:pPr>
-      <w:keepNext w:val="true"/>
+      <w:keepNext/>
       <w:spacing w:before="240" w:after="120"/>
     </w:pPr>
     <w:rPr>
-      <w:rFonts w:ascii="DejaVu Sans" w:hAnsi="DejaVu Sans" w:eastAsia="Noto Sans CJK SC" w:cs="FreeSans"/>
+      <w:rFonts w:ascii="DejaVu Sans" w:eastAsia="Noto Sans CJK SC" w:hAnsi="DejaVu Sans" w:cs="FreeSans"/>
       <w:sz w:val="28"/>
       <w:szCs w:val="28"/>
     </w:rPr>
   </w:style>
-  <w:style w:type="paragraph" w:styleId="BodyText">
+  <w:style w:type="paragraph" w:styleId="a3">
     <w:name w:val="Body Text"/>
-    <w:basedOn w:val="Normal"/>
+    <w:basedOn w:val="a"/>
     <w:pPr>
-      <w:spacing w:lineRule="auto" w:line="276" w:before="0" w:after="140"/>
+      <w:spacing w:after="140" w:line="276" w:lineRule="auto"/>
     </w:pPr>
-    <w:rPr/>
   </w:style>
-  <w:style w:type="paragraph" w:styleId="List">
+  <w:style w:type="paragraph" w:styleId="a4">
     <w:name w:val="List"/>
-    <w:basedOn w:val="BodyText"/>
-    <w:pPr/>
+    <w:basedOn w:val="a3"/>
     <w:rPr>
       <w:rFonts w:cs="FreeSans"/>
     </w:rPr>
   </w:style>
-  <w:style w:type="paragraph" w:styleId="Caption">
-    <w:name w:val="Caption"/>
-    <w:basedOn w:val="Normal"/>
+  <w:style w:type="paragraph" w:styleId="a5">
+    <w:name w:val="caption"/>
+    <w:basedOn w:val="a"/>
     <w:qFormat/>
     <w:pPr>
       <w:suppressLineNumbers/>
@@ -2130,9 +2184,9 @@
       <w:szCs w:val="24"/>
     </w:rPr>
   </w:style>
-  <w:style w:type="paragraph" w:styleId="Index">
+  <w:style w:type="paragraph" w:customStyle="1" w:styleId="Index">
     <w:name w:val="Index"/>
-    <w:basedOn w:val="Normal"/>
+    <w:basedOn w:val="a"/>
     <w:qFormat/>
     <w:pPr>
       <w:suppressLineNumbers/>
@@ -2141,14 +2195,14 @@
       <w:rFonts w:cs="FreeSans"/>
     </w:rPr>
   </w:style>
-  <w:style w:type="paragraph" w:styleId="Title">
+  <w:style w:type="paragraph" w:styleId="a6">
     <w:name w:val="Title"/>
-    <w:basedOn w:val="Normal"/>
-    <w:next w:val="Normal"/>
+    <w:basedOn w:val="a"/>
+    <w:next w:val="a"/>
     <w:uiPriority w:val="10"/>
     <w:qFormat/>
     <w:pPr>
-      <w:keepNext w:val="true"/>
+      <w:keepNext/>
       <w:keepLines/>
       <w:spacing w:before="480" w:after="120"/>
     </w:pPr>
@@ -2158,58 +2212,35 @@
       <w:szCs w:val="72"/>
     </w:rPr>
   </w:style>
-  <w:style w:type="paragraph" w:styleId="ListParagraph">
+  <w:style w:type="paragraph" w:styleId="a7">
     <w:name w:val="List Paragraph"/>
-    <w:basedOn w:val="Normal"/>
+    <w:basedOn w:val="a"/>
     <w:uiPriority w:val="34"/>
     <w:qFormat/>
-    <w:rsid w:val="00cd5970"/>
+    <w:rsid w:val="00CD5970"/>
     <w:pPr>
-      <w:spacing w:before="0" w:after="160"/>
       <w:ind w:left="720"/>
       <w:contextualSpacing/>
     </w:pPr>
-    <w:rPr/>
   </w:style>
-  <w:style w:type="paragraph" w:styleId="Subtitle">
+  <w:style w:type="paragraph" w:styleId="a8">
     <w:name w:val="Subtitle"/>
-    <w:basedOn w:val="Normal"/>
-    <w:next w:val="Normal"/>
+    <w:basedOn w:val="a"/>
+    <w:next w:val="a"/>
     <w:uiPriority w:val="11"/>
     <w:qFormat/>
     <w:pPr>
-      <w:keepNext w:val="true"/>
+      <w:keepNext/>
       <w:keepLines/>
       <w:spacing w:before="360" w:after="80"/>
     </w:pPr>
     <w:rPr>
-      <w:rFonts w:ascii="Georgia" w:hAnsi="Georgia" w:eastAsia="Georgia" w:cs="Georgia"/>
+      <w:rFonts w:ascii="Georgia" w:eastAsia="Georgia" w:hAnsi="Georgia" w:cs="Georgia"/>
       <w:i/>
       <w:color w:val="666666"/>
       <w:sz w:val="48"/>
       <w:szCs w:val="48"/>
     </w:rPr>
-  </w:style>
-  <w:style w:type="numbering" w:styleId="NoList" w:default="1">
-    <w:name w:val="No List"/>
-    <w:uiPriority w:val="99"/>
-    <w:semiHidden/>
-    <w:unhideWhenUsed/>
-    <w:qFormat/>
-  </w:style>
-  <w:style w:type="table" w:default="1" w:styleId="a1">
-    <w:name w:val="Normal Table"/>
-    <w:uiPriority w:val="99"/>
-    <w:semiHidden/>
-    <w:unhideWhenUsed/>
-    <w:tblPr>
-      <w:tblCellMar>
-        <w:top w:w="0" w:type="dxa"/>
-        <w:left w:w="108" w:type="dxa"/>
-        <w:bottom w:w="0" w:type="dxa"/>
-        <w:right w:w="108" w:type="dxa"/>
-      </w:tblCellMar>
-    </w:tblPr>
   </w:style>
   <w:style w:type="table" w:customStyle="1" w:styleId="TableNormal">
     <w:name w:val="Table Normal"/>
@@ -2226,54 +2257,54 @@
 </file>
 
 <file path=word/theme/theme1.xml><?xml version="1.0" encoding="utf-8"?>
-<a:theme xmlns:a="http://schemas.openxmlformats.org/drawingml/2006/main" xmlns:r="http://schemas.openxmlformats.org/officeDocument/2006/relationships" name="Тема Office">
+<a:theme xmlns:a="http://schemas.openxmlformats.org/drawingml/2006/main" name="Тема Office">
   <a:themeElements>
     <a:clrScheme name="Стандартная">
       <a:dk1>
         <a:srgbClr val="000000"/>
       </a:dk1>
       <a:lt1>
-        <a:srgbClr val="ffffff"/>
+        <a:srgbClr val="FFFFFF"/>
       </a:lt1>
       <a:dk2>
-        <a:srgbClr val="44546a"/>
+        <a:srgbClr val="44546A"/>
       </a:dk2>
       <a:lt2>
-        <a:srgbClr val="e7e6e6"/>
+        <a:srgbClr val="E7E6E6"/>
       </a:lt2>
       <a:accent1>
-        <a:srgbClr val="4472c4"/>
+        <a:srgbClr val="4472C4"/>
       </a:accent1>
       <a:accent2>
-        <a:srgbClr val="ed7d31"/>
+        <a:srgbClr val="ED7D31"/>
       </a:accent2>
       <a:accent3>
-        <a:srgbClr val="a5a5a5"/>
+        <a:srgbClr val="A5A5A5"/>
       </a:accent3>
       <a:accent4>
-        <a:srgbClr val="ffc000"/>
+        <a:srgbClr val="FFC000"/>
       </a:accent4>
       <a:accent5>
-        <a:srgbClr val="5b9bd5"/>
+        <a:srgbClr val="5B9BD5"/>
       </a:accent5>
       <a:accent6>
-        <a:srgbClr val="70ad47"/>
+        <a:srgbClr val="70AD47"/>
       </a:accent6>
       <a:hlink>
-        <a:srgbClr val="0563c1"/>
+        <a:srgbClr val="0563C1"/>
       </a:hlink>
       <a:folHlink>
-        <a:srgbClr val="954f72"/>
+        <a:srgbClr val="954F72"/>
       </a:folHlink>
     </a:clrScheme>
     <a:fontScheme name="Стандартная">
       <a:majorFont>
-        <a:latin typeface="Calibri Light" panose="020F0302020204030204" pitchFamily="0" charset="1"/>
+        <a:latin typeface="Calibri Light" panose="020F0302020204030204"/>
         <a:ea typeface=""/>
         <a:cs typeface=""/>
       </a:majorFont>
       <a:minorFont>
-        <a:latin typeface="Calibri" panose="020F0502020204030204" pitchFamily="0" charset="1"/>
+        <a:latin typeface="Calibri" panose="020F0502020204030204"/>
         <a:ea typeface=""/>
         <a:cs typeface=""/>
       </a:minorFont>
@@ -2305,7 +2336,7 @@
             </a:gs>
           </a:gsLst>
           <a:lin ang="5400000" scaled="0"/>
-          <a:tileRect l="0" t="0" r="0" b="0"/>
+          <a:tileRect/>
         </a:gradFill>
         <a:gradFill>
           <a:gsLst>
@@ -2329,7 +2360,7 @@
             </a:gs>
           </a:gsLst>
           <a:lin ang="5400000" scaled="0"/>
-          <a:tileRect l="0" t="0" r="0" b="0"/>
+          <a:tileRect/>
         </a:gradFill>
       </a:fillStyleLst>
       <a:lnStyleLst>
@@ -2389,11 +2420,13 @@
             </a:gs>
           </a:gsLst>
           <a:lin ang="5400000" scaled="0"/>
-          <a:tileRect l="0" t="0" r="0" b="0"/>
+          <a:tileRect/>
         </a:gradFill>
       </a:bgFillStyleLst>
     </a:fmtScheme>
   </a:themeElements>
+  <a:objectDefaults/>
+  <a:extraClrSchemeLst/>
 </a:theme>
 </file>
 

</xml_diff>